<commit_message>
checking in scripts, and developments for xgboost, and the output models from NN
</commit_message>
<xml_diff>
--- a/output/capstone_proposal.docx
+++ b/output/capstone_proposal.docx
@@ -2,16 +2,1286 @@
 <file path=word/document.xml><?xml version="1.0" encoding="utf-8"?>
 <w:document xmlns:wpc="http://schemas.microsoft.com/office/word/2010/wordprocessingCanvas" xmlns:cx="http://schemas.microsoft.com/office/drawing/2014/chartex" xmlns:cx1="http://schemas.microsoft.com/office/drawing/2015/9/8/chartex" xmlns:cx2="http://schemas.microsoft.com/office/drawing/2015/10/21/chartex" xmlns:cx3="http://schemas.microsoft.com/office/drawing/2016/5/9/chartex" xmlns:cx4="http://schemas.microsoft.com/office/drawing/2016/5/10/chartex" xmlns:cx5="http://schemas.microsoft.com/office/drawing/2016/5/11/chartex" xmlns:cx6="http://schemas.microsoft.com/office/drawing/2016/5/12/chartex" xmlns:cx7="http://schemas.microsoft.com/office/drawing/2016/5/13/chartex" xmlns:cx8="http://schemas.microsoft.com/office/drawing/2016/5/14/chartex" xmlns:mc="http://schemas.openxmlformats.org/markup-compatibility/2006" xmlns:aink="http://schemas.microsoft.com/office/drawing/2016/ink" xmlns:am3d="http://schemas.microsoft.com/office/drawing/2017/model3d" xmlns:o="urn:schemas-microsoft-com:office:office" xmlns:r="http://schemas.openxmlformats.org/officeDocument/2006/relationships" xmlns:m="http://schemas.openxmlformats.org/officeDocument/2006/math" xmlns:v="urn:schemas-microsoft-com:vml" xmlns:wp14="http://schemas.microsoft.com/office/word/2010/wordprocessingDrawing" xmlns:wp="http://schemas.openxmlformats.org/drawingml/2006/wordprocessingDrawing" xmlns:w10="urn:schemas-microsoft-com:office:word" xmlns:w="http://schemas.openxmlformats.org/wordprocessingml/2006/main" xmlns:w14="http://schemas.microsoft.com/office/word/2010/wordml" xmlns:w15="http://schemas.microsoft.com/office/word/2012/wordml" xmlns:w16cex="http://schemas.microsoft.com/office/word/2018/wordml/cex" xmlns:w16cid="http://schemas.microsoft.com/office/word/2016/wordml/cid" xmlns:w16="http://schemas.microsoft.com/office/word/2018/wordml" xmlns:w16se="http://schemas.microsoft.com/office/word/2015/wordml/symex" xmlns:wpg="http://schemas.microsoft.com/office/word/2010/wordprocessingGroup" xmlns:wpi="http://schemas.microsoft.com/office/word/2010/wordprocessingInk" xmlns:wne="http://schemas.microsoft.com/office/word/2006/wordml" xmlns:wps="http://schemas.microsoft.com/office/word/2010/wordprocessingShape" mc:Ignorable="w14 w15 w16se w16cid w16 w16cex wp14">
   <w:body>
+    <w:sdt>
+      <w:sdtPr>
+        <w:id w:val="1864396995"/>
+        <w:docPartObj>
+          <w:docPartGallery w:val="Cover Pages"/>
+          <w:docPartUnique/>
+        </w:docPartObj>
+      </w:sdtPr>
+      <w:sdtEndPr/>
+      <w:sdtContent>
+        <w:p>
+          <w:r>
+            <w:rPr>
+              <w:noProof/>
+            </w:rPr>
+            <mc:AlternateContent>
+              <mc:Choice Requires="wps">
+                <w:drawing>
+                  <wp:anchor distT="0" distB="0" distL="114300" distR="114300" simplePos="0" relativeHeight="251659264" behindDoc="1" locked="0" layoutInCell="1" allowOverlap="0" wp14:anchorId="7D21FE5A" wp14:editId="1C27B051">
+                    <wp:simplePos x="0" y="0"/>
+                    <wp:positionH relativeFrom="page">
+                      <wp:align>center</wp:align>
+                    </wp:positionH>
+                    <wp:positionV relativeFrom="page">
+                      <wp:align>center</wp:align>
+                    </wp:positionV>
+                    <wp:extent cx="6858000" cy="9144000"/>
+                    <wp:effectExtent l="0" t="0" r="0" b="0"/>
+                    <wp:wrapNone/>
+                    <wp:docPr id="8" name="Text Box 8" descr="Cover page layout"/>
+                    <wp:cNvGraphicFramePr/>
+                    <a:graphic xmlns:a="http://schemas.openxmlformats.org/drawingml/2006/main">
+                      <a:graphicData uri="http://schemas.microsoft.com/office/word/2010/wordprocessingShape">
+                        <wps:wsp>
+                          <wps:cNvSpPr txBox="1"/>
+                          <wps:spPr>
+                            <a:xfrm>
+                              <a:off x="0" y="0"/>
+                              <a:ext cx="6858000" cy="9144000"/>
+                            </a:xfrm>
+                            <a:prstGeom prst="rect">
+                              <a:avLst/>
+                            </a:prstGeom>
+                            <a:noFill/>
+                            <a:ln w="6350">
+                              <a:noFill/>
+                            </a:ln>
+                            <a:effectLst/>
+                          </wps:spPr>
+                          <wps:style>
+                            <a:lnRef idx="0">
+                              <a:schemeClr val="accent1"/>
+                            </a:lnRef>
+                            <a:fillRef idx="0">
+                              <a:schemeClr val="accent1"/>
+                            </a:fillRef>
+                            <a:effectRef idx="0">
+                              <a:schemeClr val="accent1"/>
+                            </a:effectRef>
+                            <a:fontRef idx="minor">
+                              <a:schemeClr val="dk1"/>
+                            </a:fontRef>
+                          </wps:style>
+                          <wps:txbx>
+                            <w:txbxContent>
+                              <w:tbl>
+                                <w:tblPr>
+                                  <w:tblW w:w="5000" w:type="pct"/>
+                                  <w:tblCellMar>
+                                    <w:left w:w="0" w:type="dxa"/>
+                                    <w:right w:w="0" w:type="dxa"/>
+                                  </w:tblCellMar>
+                                  <w:tblLook w:val="04A0" w:firstRow="1" w:lastRow="0" w:firstColumn="1" w:lastColumn="0" w:noHBand="0" w:noVBand="1"/>
+                                  <w:tblDescription w:val="Cover page layout"/>
+                                </w:tblPr>
+                                <w:tblGrid>
+                                  <w:gridCol w:w="10805"/>
+                                </w:tblGrid>
+                                <w:tr>
+                                  <w:trPr>
+                                    <w:trHeight w:hRule="exact" w:val="9360"/>
+                                  </w:trPr>
+                                  <w:tc>
+                                    <w:tcPr>
+                                      <w:tcW w:w="5000" w:type="pct"/>
+                                    </w:tcPr>
+                                    <w:p>
+                                      <w:r>
+                                        <w:rPr>
+                                          <w:noProof/>
+                                        </w:rPr>
+                                        <w:drawing>
+                                          <wp:inline distT="0" distB="0" distL="0" distR="0" wp14:anchorId="624D037C" wp14:editId="3F8BA32F">
+                                            <wp:extent cx="6858000" cy="5980176"/>
+                                            <wp:effectExtent l="0" t="0" r="0" b="1905"/>
+                                            <wp:docPr id="9" name="Picture 4" descr="Close-up image showing the leaf-sides of two oversized books side-by-side on a bookshelf, with additional books in soft focus background"/>
+                                            <wp:cNvGraphicFramePr/>
+                                            <a:graphic xmlns:a="http://schemas.openxmlformats.org/drawingml/2006/main">
+                                              <a:graphicData uri="http://schemas.openxmlformats.org/drawingml/2006/picture">
+                                                <pic:pic xmlns:pic="http://schemas.openxmlformats.org/drawingml/2006/picture">
+                                                  <pic:nvPicPr>
+                                                    <pic:cNvPr id="5" name="Picture 4"/>
+                                                    <pic:cNvPicPr/>
+                                                  </pic:nvPicPr>
+                                                  <pic:blipFill rotWithShape="1">
+                                                    <a:blip r:embed="rId7">
+                                                      <a:extLst>
+                                                        <a:ext uri="{28A0092B-C50C-407E-A947-70E740481C1C}">
+                                                          <a14:useLocalDpi xmlns:a14="http://schemas.microsoft.com/office/drawing/2010/main" val="0"/>
+                                                        </a:ext>
+                                                      </a:extLst>
+                                                    </a:blip>
+                                                    <a:srcRect l="6245" t="3166" r="33102" b="17267"/>
+                                                    <a:stretch/>
+                                                  </pic:blipFill>
+                                                  <pic:spPr bwMode="auto">
+                                                    <a:xfrm>
+                                                      <a:off x="0" y="0"/>
+                                                      <a:ext cx="6858000" cy="5980176"/>
+                                                    </a:xfrm>
+                                                    <a:prstGeom prst="rect">
+                                                      <a:avLst/>
+                                                    </a:prstGeom>
+                                                    <a:ln>
+                                                      <a:noFill/>
+                                                    </a:ln>
+                                                    <a:extLst>
+                                                      <a:ext uri="{53640926-AAD7-44D8-BBD7-CCE9431645EC}">
+                                                        <a14:shadowObscured xmlns:a14="http://schemas.microsoft.com/office/drawing/2010/main"/>
+                                                      </a:ext>
+                                                    </a:extLst>
+                                                  </pic:spPr>
+                                                </pic:pic>
+                                              </a:graphicData>
+                                            </a:graphic>
+                                          </wp:inline>
+                                        </w:drawing>
+                                      </w:r>
+                                    </w:p>
+                                  </w:tc>
+                                </w:tr>
+                                <w:tr>
+                                  <w:trPr>
+                                    <w:trHeight w:hRule="exact" w:val="4320"/>
+                                  </w:trPr>
+                                  <w:tc>
+                                    <w:tcPr>
+                                      <w:tcW w:w="5000" w:type="pct"/>
+                                      <w:shd w:val="clear" w:color="auto" w:fill="4472C4" w:themeFill="accent1"/>
+                                      <w:vAlign w:val="center"/>
+                                    </w:tcPr>
+                                    <w:p>
+                                      <w:pPr>
+                                        <w:pStyle w:val="NoSpacing"/>
+                                        <w:spacing w:before="200" w:line="216" w:lineRule="auto"/>
+                                        <w:ind w:left="720" w:right="720"/>
+                                        <w:rPr>
+                                          <w:rFonts w:asciiTheme="majorHAnsi" w:hAnsiTheme="majorHAnsi"/>
+                                          <w:color w:val="FFFFFF" w:themeColor="background1"/>
+                                          <w:sz w:val="96"/>
+                                          <w:szCs w:val="96"/>
+                                        </w:rPr>
+                                      </w:pPr>
+                                      <w:sdt>
+                                        <w:sdtPr>
+                                          <w:rPr>
+                                            <w:rFonts w:asciiTheme="majorHAnsi" w:hAnsiTheme="majorHAnsi"/>
+                                            <w:color w:val="FFFFFF" w:themeColor="background1"/>
+                                            <w:sz w:val="96"/>
+                                            <w:szCs w:val="96"/>
+                                          </w:rPr>
+                                          <w:alias w:val="Title"/>
+                                          <w:tag w:val=""/>
+                                          <w:id w:val="-1975671731"/>
+                                          <w:dataBinding w:prefixMappings="xmlns:ns0='http://purl.org/dc/elements/1.1/' xmlns:ns1='http://schemas.openxmlformats.org/package/2006/metadata/core-properties' " w:xpath="/ns1:coreProperties[1]/ns0:title[1]" w:storeItemID="{6C3C8BC8-F283-45AE-878A-BAB7291924A1}"/>
+                                          <w:text/>
+                                        </w:sdtPr>
+                                        <w:sdtEndPr/>
+                                        <w:sdtContent>
+                                          <w:r>
+                                            <w:rPr>
+                                              <w:rFonts w:asciiTheme="majorHAnsi" w:hAnsiTheme="majorHAnsi"/>
+                                              <w:color w:val="FFFFFF" w:themeColor="background1"/>
+                                              <w:sz w:val="96"/>
+                                              <w:szCs w:val="96"/>
+                                            </w:rPr>
+                                            <w:t>Capstone Proposal</w:t>
+                                          </w:r>
+                                        </w:sdtContent>
+                                      </w:sdt>
+                                    </w:p>
+                                    <w:p>
+                                      <w:pPr>
+                                        <w:pStyle w:val="NoSpacing"/>
+                                        <w:spacing w:before="240"/>
+                                        <w:ind w:left="720" w:right="720"/>
+                                        <w:rPr>
+                                          <w:color w:val="FFFFFF" w:themeColor="background1"/>
+                                          <w:sz w:val="32"/>
+                                          <w:szCs w:val="32"/>
+                                        </w:rPr>
+                                      </w:pPr>
+                                      <w:sdt>
+                                        <w:sdtPr>
+                                          <w:rPr>
+                                            <w:color w:val="FFFFFF" w:themeColor="background1"/>
+                                            <w:sz w:val="32"/>
+                                            <w:szCs w:val="32"/>
+                                          </w:rPr>
+                                          <w:alias w:val="Subtitle"/>
+                                          <w:tag w:val=""/>
+                                          <w:id w:val="-1893644819"/>
+                                          <w:dataBinding w:prefixMappings="xmlns:ns0='http://purl.org/dc/elements/1.1/' xmlns:ns1='http://schemas.openxmlformats.org/package/2006/metadata/core-properties' " w:xpath="/ns1:coreProperties[1]/ns0:subject[1]" w:storeItemID="{6C3C8BC8-F283-45AE-878A-BAB7291924A1}"/>
+                                          <w:text/>
+                                        </w:sdtPr>
+                                        <w:sdtEndPr/>
+                                        <w:sdtContent>
+                                          <w:r>
+                                            <w:rPr>
+                                              <w:color w:val="FFFFFF" w:themeColor="background1"/>
+                                              <w:sz w:val="32"/>
+                                              <w:szCs w:val="32"/>
+                                            </w:rPr>
+                                            <w:t>Machine Learning Engineer Nanodegree</w:t>
+                                          </w:r>
+                                        </w:sdtContent>
+                                      </w:sdt>
+                                      <w:r>
+                                        <w:rPr>
+                                          <w:color w:val="FFFFFF" w:themeColor="background1"/>
+                                          <w:sz w:val="32"/>
+                                          <w:szCs w:val="32"/>
+                                        </w:rPr>
+                                        <w:t xml:space="preserve"> </w:t>
+                                      </w:r>
+                                    </w:p>
+                                  </w:tc>
+                                </w:tr>
+                                <w:tr>
+                                  <w:trPr>
+                                    <w:trHeight w:hRule="exact" w:val="720"/>
+                                  </w:trPr>
+                                  <w:tc>
+                                    <w:tcPr>
+                                      <w:tcW w:w="5000" w:type="pct"/>
+                                      <w:shd w:val="clear" w:color="auto" w:fill="70AD47" w:themeFill="accent6"/>
+                                    </w:tcPr>
+                                    <w:tbl>
+                                      <w:tblPr>
+                                        <w:tblW w:w="5000" w:type="pct"/>
+                                        <w:tblCellMar>
+                                          <w:left w:w="0" w:type="dxa"/>
+                                          <w:right w:w="0" w:type="dxa"/>
+                                        </w:tblCellMar>
+                                        <w:tblLook w:val="04A0" w:firstRow="1" w:lastRow="0" w:firstColumn="1" w:lastColumn="0" w:noHBand="0" w:noVBand="1"/>
+                                        <w:tblDescription w:val="Cover page info"/>
+                                      </w:tblPr>
+                                      <w:tblGrid>
+                                        <w:gridCol w:w="3601"/>
+                                        <w:gridCol w:w="3602"/>
+                                        <w:gridCol w:w="3602"/>
+                                      </w:tblGrid>
+                                      <w:tr>
+                                        <w:trPr>
+                                          <w:trHeight w:hRule="exact" w:val="720"/>
+                                        </w:trPr>
+                                        <w:sdt>
+                                          <w:sdtPr>
+                                            <w:rPr>
+                                              <w:color w:val="FFFFFF" w:themeColor="background1"/>
+                                            </w:rPr>
+                                            <w:alias w:val="Author"/>
+                                            <w:tag w:val=""/>
+                                            <w:id w:val="-1693906244"/>
+                                            <w:dataBinding w:prefixMappings="xmlns:ns0='http://purl.org/dc/elements/1.1/' xmlns:ns1='http://schemas.openxmlformats.org/package/2006/metadata/core-properties' " w:xpath="/ns1:coreProperties[1]/ns0:creator[1]" w:storeItemID="{6C3C8BC8-F283-45AE-878A-BAB7291924A1}"/>
+                                            <w:text/>
+                                          </w:sdtPr>
+                                          <w:sdtEndPr/>
+                                          <w:sdtContent>
+                                            <w:tc>
+                                              <w:tcPr>
+                                                <w:tcW w:w="3590" w:type="dxa"/>
+                                                <w:vAlign w:val="center"/>
+                                              </w:tcPr>
+                                              <w:p>
+                                                <w:pPr>
+                                                  <w:pStyle w:val="NoSpacing"/>
+                                                  <w:ind w:left="144" w:right="144"/>
+                                                  <w:jc w:val="center"/>
+                                                  <w:rPr>
+                                                    <w:color w:val="FFFFFF" w:themeColor="background1"/>
+                                                  </w:rPr>
+                                                </w:pPr>
+                                                <w:r>
+                                                  <w:rPr>
+                                                    <w:color w:val="FFFFFF" w:themeColor="background1"/>
+                                                  </w:rPr>
+                                                  <w:t>Ish Gupta</w:t>
+                                                </w:r>
+                                              </w:p>
+                                            </w:tc>
+                                          </w:sdtContent>
+                                        </w:sdt>
+                                        <w:tc>
+                                          <w:tcPr>
+                                            <w:tcW w:w="3591" w:type="dxa"/>
+                                            <w:vAlign w:val="center"/>
+                                          </w:tcPr>
+                                          <w:p>
+                                            <w:pPr>
+                                              <w:pStyle w:val="NoSpacing"/>
+                                              <w:ind w:left="144" w:right="144"/>
+                                              <w:jc w:val="center"/>
+                                              <w:rPr>
+                                                <w:color w:val="FFFFFF" w:themeColor="background1"/>
+                                              </w:rPr>
+                                            </w:pPr>
+                                          </w:p>
+                                        </w:tc>
+                                        <w:sdt>
+                                          <w:sdtPr>
+                                            <w:rPr>
+                                              <w:color w:val="FFFFFF" w:themeColor="background1"/>
+                                            </w:rPr>
+                                            <w:alias w:val="Course title"/>
+                                            <w:tag w:val=""/>
+                                            <w:id w:val="-1165709755"/>
+                                            <w:dataBinding w:prefixMappings="xmlns:ns0='http://purl.org/dc/elements/1.1/' xmlns:ns1='http://schemas.openxmlformats.org/package/2006/metadata/core-properties' " w:xpath="/ns1:coreProperties[1]/ns1:category[1]" w:storeItemID="{6C3C8BC8-F283-45AE-878A-BAB7291924A1}"/>
+                                            <w:text/>
+                                          </w:sdtPr>
+                                          <w:sdtEndPr/>
+                                          <w:sdtContent>
+                                            <w:tc>
+                                              <w:tcPr>
+                                                <w:tcW w:w="3591" w:type="dxa"/>
+                                                <w:vAlign w:val="center"/>
+                                              </w:tcPr>
+                                              <w:p>
+                                                <w:pPr>
+                                                  <w:pStyle w:val="NoSpacing"/>
+                                                  <w:ind w:left="144" w:right="720"/>
+                                                  <w:jc w:val="right"/>
+                                                  <w:rPr>
+                                                    <w:color w:val="FFFFFF" w:themeColor="background1"/>
+                                                  </w:rPr>
+                                                </w:pPr>
+                                                <w:r>
+                                                  <w:rPr>
+                                                    <w:color w:val="FFFFFF" w:themeColor="background1"/>
+                                                  </w:rPr>
+                                                  <w:t>Ish.gupta@outlook.com</w:t>
+                                                </w:r>
+                                              </w:p>
+                                            </w:tc>
+                                          </w:sdtContent>
+                                        </w:sdt>
+                                      </w:tr>
+                                    </w:tbl>
+                                    <w:p/>
+                                  </w:tc>
+                                </w:tr>
+                              </w:tbl>
+                              <w:p/>
+                            </w:txbxContent>
+                          </wps:txbx>
+                          <wps:bodyPr rot="0" spcFirstLastPara="0" vertOverflow="overflow" horzOverflow="overflow" vert="horz" wrap="square" lIns="0" tIns="0" rIns="0" bIns="0" numCol="1" spcCol="0" rtlCol="0" fromWordArt="0" anchor="t" anchorCtr="0" forceAA="0" compatLnSpc="1">
+                            <a:prstTxWarp prst="textNoShape">
+                              <a:avLst/>
+                            </a:prstTxWarp>
+                            <a:noAutofit/>
+                          </wps:bodyPr>
+                        </wps:wsp>
+                      </a:graphicData>
+                    </a:graphic>
+                    <wp14:sizeRelH relativeFrom="page">
+                      <wp14:pctWidth>0</wp14:pctWidth>
+                    </wp14:sizeRelH>
+                    <wp14:sizeRelV relativeFrom="page">
+                      <wp14:pctHeight>0</wp14:pctHeight>
+                    </wp14:sizeRelV>
+                  </wp:anchor>
+                </w:drawing>
+              </mc:Choice>
+              <mc:Fallback>
+                <w:pict>
+                  <v:shapetype w14:anchorId="7D21FE5A" id="_x0000_t202" coordsize="21600,21600" o:spt="202" path="m,l,21600r21600,l21600,xe">
+                    <v:stroke joinstyle="miter"/>
+                    <v:path gradientshapeok="t" o:connecttype="rect"/>
+                  </v:shapetype>
+                  <v:shape id="Text Box 8" o:spid="_x0000_s1026" type="#_x0000_t202" alt="Cover page layout" style="position:absolute;margin-left:0;margin-top:0;width:540pt;height:10in;z-index:-251657216;visibility:visible;mso-wrap-style:square;mso-width-percent:0;mso-height-percent:0;mso-wrap-distance-left:9pt;mso-wrap-distance-top:0;mso-wrap-distance-right:9pt;mso-wrap-distance-bottom:0;mso-position-horizontal:center;mso-position-horizontal-relative:page;mso-position-vertical:center;mso-position-vertical-relative:page;mso-width-percent:0;mso-height-percent:0;mso-width-relative:page;mso-height-relative:page;v-text-anchor:top" o:gfxdata="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" o:allowoverlap="f" filled="f" stroked="f" strokeweight=".5pt">
+                    <v:textbox inset="0,0,0,0">
+                      <w:txbxContent>
+                        <w:tbl>
+                          <w:tblPr>
+                            <w:tblW w:w="5000" w:type="pct"/>
+                            <w:tblCellMar>
+                              <w:left w:w="0" w:type="dxa"/>
+                              <w:right w:w="0" w:type="dxa"/>
+                            </w:tblCellMar>
+                            <w:tblLook w:val="04A0" w:firstRow="1" w:lastRow="0" w:firstColumn="1" w:lastColumn="0" w:noHBand="0" w:noVBand="1"/>
+                            <w:tblDescription w:val="Cover page layout"/>
+                          </w:tblPr>
+                          <w:tblGrid>
+                            <w:gridCol w:w="10805"/>
+                          </w:tblGrid>
+                          <w:tr>
+                            <w:trPr>
+                              <w:trHeight w:hRule="exact" w:val="9360"/>
+                            </w:trPr>
+                            <w:tc>
+                              <w:tcPr>
+                                <w:tcW w:w="5000" w:type="pct"/>
+                              </w:tcPr>
+                              <w:p>
+                                <w:r>
+                                  <w:rPr>
+                                    <w:noProof/>
+                                  </w:rPr>
+                                  <w:drawing>
+                                    <wp:inline distT="0" distB="0" distL="0" distR="0" wp14:anchorId="624D037C" wp14:editId="3F8BA32F">
+                                      <wp:extent cx="6858000" cy="5980176"/>
+                                      <wp:effectExtent l="0" t="0" r="0" b="1905"/>
+                                      <wp:docPr id="9" name="Picture 4" descr="Close-up image showing the leaf-sides of two oversized books side-by-side on a bookshelf, with additional books in soft focus background"/>
+                                      <wp:cNvGraphicFramePr/>
+                                      <a:graphic xmlns:a="http://schemas.openxmlformats.org/drawingml/2006/main">
+                                        <a:graphicData uri="http://schemas.openxmlformats.org/drawingml/2006/picture">
+                                          <pic:pic xmlns:pic="http://schemas.openxmlformats.org/drawingml/2006/picture">
+                                            <pic:nvPicPr>
+                                              <pic:cNvPr id="5" name="Picture 4"/>
+                                              <pic:cNvPicPr/>
+                                            </pic:nvPicPr>
+                                            <pic:blipFill rotWithShape="1">
+                                              <a:blip r:embed="rId7">
+                                                <a:extLst>
+                                                  <a:ext uri="{28A0092B-C50C-407E-A947-70E740481C1C}">
+                                                    <a14:useLocalDpi xmlns:a14="http://schemas.microsoft.com/office/drawing/2010/main" val="0"/>
+                                                  </a:ext>
+                                                </a:extLst>
+                                              </a:blip>
+                                              <a:srcRect l="6245" t="3166" r="33102" b="17267"/>
+                                              <a:stretch/>
+                                            </pic:blipFill>
+                                            <pic:spPr bwMode="auto">
+                                              <a:xfrm>
+                                                <a:off x="0" y="0"/>
+                                                <a:ext cx="6858000" cy="5980176"/>
+                                              </a:xfrm>
+                                              <a:prstGeom prst="rect">
+                                                <a:avLst/>
+                                              </a:prstGeom>
+                                              <a:ln>
+                                                <a:noFill/>
+                                              </a:ln>
+                                              <a:extLst>
+                                                <a:ext uri="{53640926-AAD7-44D8-BBD7-CCE9431645EC}">
+                                                  <a14:shadowObscured xmlns:a14="http://schemas.microsoft.com/office/drawing/2010/main"/>
+                                                </a:ext>
+                                              </a:extLst>
+                                            </pic:spPr>
+                                          </pic:pic>
+                                        </a:graphicData>
+                                      </a:graphic>
+                                    </wp:inline>
+                                  </w:drawing>
+                                </w:r>
+                              </w:p>
+                            </w:tc>
+                          </w:tr>
+                          <w:tr>
+                            <w:trPr>
+                              <w:trHeight w:hRule="exact" w:val="4320"/>
+                            </w:trPr>
+                            <w:tc>
+                              <w:tcPr>
+                                <w:tcW w:w="5000" w:type="pct"/>
+                                <w:shd w:val="clear" w:color="auto" w:fill="4472C4" w:themeFill="accent1"/>
+                                <w:vAlign w:val="center"/>
+                              </w:tcPr>
+                              <w:p>
+                                <w:pPr>
+                                  <w:pStyle w:val="NoSpacing"/>
+                                  <w:spacing w:before="200" w:line="216" w:lineRule="auto"/>
+                                  <w:ind w:left="720" w:right="720"/>
+                                  <w:rPr>
+                                    <w:rFonts w:asciiTheme="majorHAnsi" w:hAnsiTheme="majorHAnsi"/>
+                                    <w:color w:val="FFFFFF" w:themeColor="background1"/>
+                                    <w:sz w:val="96"/>
+                                    <w:szCs w:val="96"/>
+                                  </w:rPr>
+                                </w:pPr>
+                                <w:sdt>
+                                  <w:sdtPr>
+                                    <w:rPr>
+                                      <w:rFonts w:asciiTheme="majorHAnsi" w:hAnsiTheme="majorHAnsi"/>
+                                      <w:color w:val="FFFFFF" w:themeColor="background1"/>
+                                      <w:sz w:val="96"/>
+                                      <w:szCs w:val="96"/>
+                                    </w:rPr>
+                                    <w:alias w:val="Title"/>
+                                    <w:tag w:val=""/>
+                                    <w:id w:val="-1975671731"/>
+                                    <w:dataBinding w:prefixMappings="xmlns:ns0='http://purl.org/dc/elements/1.1/' xmlns:ns1='http://schemas.openxmlformats.org/package/2006/metadata/core-properties' " w:xpath="/ns1:coreProperties[1]/ns0:title[1]" w:storeItemID="{6C3C8BC8-F283-45AE-878A-BAB7291924A1}"/>
+                                    <w:text/>
+                                  </w:sdtPr>
+                                  <w:sdtEndPr/>
+                                  <w:sdtContent>
+                                    <w:r>
+                                      <w:rPr>
+                                        <w:rFonts w:asciiTheme="majorHAnsi" w:hAnsiTheme="majorHAnsi"/>
+                                        <w:color w:val="FFFFFF" w:themeColor="background1"/>
+                                        <w:sz w:val="96"/>
+                                        <w:szCs w:val="96"/>
+                                      </w:rPr>
+                                      <w:t>Capstone Proposal</w:t>
+                                    </w:r>
+                                  </w:sdtContent>
+                                </w:sdt>
+                              </w:p>
+                              <w:p>
+                                <w:pPr>
+                                  <w:pStyle w:val="NoSpacing"/>
+                                  <w:spacing w:before="240"/>
+                                  <w:ind w:left="720" w:right="720"/>
+                                  <w:rPr>
+                                    <w:color w:val="FFFFFF" w:themeColor="background1"/>
+                                    <w:sz w:val="32"/>
+                                    <w:szCs w:val="32"/>
+                                  </w:rPr>
+                                </w:pPr>
+                                <w:sdt>
+                                  <w:sdtPr>
+                                    <w:rPr>
+                                      <w:color w:val="FFFFFF" w:themeColor="background1"/>
+                                      <w:sz w:val="32"/>
+                                      <w:szCs w:val="32"/>
+                                    </w:rPr>
+                                    <w:alias w:val="Subtitle"/>
+                                    <w:tag w:val=""/>
+                                    <w:id w:val="-1893644819"/>
+                                    <w:dataBinding w:prefixMappings="xmlns:ns0='http://purl.org/dc/elements/1.1/' xmlns:ns1='http://schemas.openxmlformats.org/package/2006/metadata/core-properties' " w:xpath="/ns1:coreProperties[1]/ns0:subject[1]" w:storeItemID="{6C3C8BC8-F283-45AE-878A-BAB7291924A1}"/>
+                                    <w:text/>
+                                  </w:sdtPr>
+                                  <w:sdtEndPr/>
+                                  <w:sdtContent>
+                                    <w:r>
+                                      <w:rPr>
+                                        <w:color w:val="FFFFFF" w:themeColor="background1"/>
+                                        <w:sz w:val="32"/>
+                                        <w:szCs w:val="32"/>
+                                      </w:rPr>
+                                      <w:t>Machine Learning Engineer Nanodegree</w:t>
+                                    </w:r>
+                                  </w:sdtContent>
+                                </w:sdt>
+                                <w:r>
+                                  <w:rPr>
+                                    <w:color w:val="FFFFFF" w:themeColor="background1"/>
+                                    <w:sz w:val="32"/>
+                                    <w:szCs w:val="32"/>
+                                  </w:rPr>
+                                  <w:t xml:space="preserve"> </w:t>
+                                </w:r>
+                              </w:p>
+                            </w:tc>
+                          </w:tr>
+                          <w:tr>
+                            <w:trPr>
+                              <w:trHeight w:hRule="exact" w:val="720"/>
+                            </w:trPr>
+                            <w:tc>
+                              <w:tcPr>
+                                <w:tcW w:w="5000" w:type="pct"/>
+                                <w:shd w:val="clear" w:color="auto" w:fill="70AD47" w:themeFill="accent6"/>
+                              </w:tcPr>
+                              <w:tbl>
+                                <w:tblPr>
+                                  <w:tblW w:w="5000" w:type="pct"/>
+                                  <w:tblCellMar>
+                                    <w:left w:w="0" w:type="dxa"/>
+                                    <w:right w:w="0" w:type="dxa"/>
+                                  </w:tblCellMar>
+                                  <w:tblLook w:val="04A0" w:firstRow="1" w:lastRow="0" w:firstColumn="1" w:lastColumn="0" w:noHBand="0" w:noVBand="1"/>
+                                  <w:tblDescription w:val="Cover page info"/>
+                                </w:tblPr>
+                                <w:tblGrid>
+                                  <w:gridCol w:w="3601"/>
+                                  <w:gridCol w:w="3602"/>
+                                  <w:gridCol w:w="3602"/>
+                                </w:tblGrid>
+                                <w:tr>
+                                  <w:trPr>
+                                    <w:trHeight w:hRule="exact" w:val="720"/>
+                                  </w:trPr>
+                                  <w:sdt>
+                                    <w:sdtPr>
+                                      <w:rPr>
+                                        <w:color w:val="FFFFFF" w:themeColor="background1"/>
+                                      </w:rPr>
+                                      <w:alias w:val="Author"/>
+                                      <w:tag w:val=""/>
+                                      <w:id w:val="-1693906244"/>
+                                      <w:dataBinding w:prefixMappings="xmlns:ns0='http://purl.org/dc/elements/1.1/' xmlns:ns1='http://schemas.openxmlformats.org/package/2006/metadata/core-properties' " w:xpath="/ns1:coreProperties[1]/ns0:creator[1]" w:storeItemID="{6C3C8BC8-F283-45AE-878A-BAB7291924A1}"/>
+                                      <w:text/>
+                                    </w:sdtPr>
+                                    <w:sdtEndPr/>
+                                    <w:sdtContent>
+                                      <w:tc>
+                                        <w:tcPr>
+                                          <w:tcW w:w="3590" w:type="dxa"/>
+                                          <w:vAlign w:val="center"/>
+                                        </w:tcPr>
+                                        <w:p>
+                                          <w:pPr>
+                                            <w:pStyle w:val="NoSpacing"/>
+                                            <w:ind w:left="144" w:right="144"/>
+                                            <w:jc w:val="center"/>
+                                            <w:rPr>
+                                              <w:color w:val="FFFFFF" w:themeColor="background1"/>
+                                            </w:rPr>
+                                          </w:pPr>
+                                          <w:r>
+                                            <w:rPr>
+                                              <w:color w:val="FFFFFF" w:themeColor="background1"/>
+                                            </w:rPr>
+                                            <w:t>Ish Gupta</w:t>
+                                          </w:r>
+                                        </w:p>
+                                      </w:tc>
+                                    </w:sdtContent>
+                                  </w:sdt>
+                                  <w:tc>
+                                    <w:tcPr>
+                                      <w:tcW w:w="3591" w:type="dxa"/>
+                                      <w:vAlign w:val="center"/>
+                                    </w:tcPr>
+                                    <w:p>
+                                      <w:pPr>
+                                        <w:pStyle w:val="NoSpacing"/>
+                                        <w:ind w:left="144" w:right="144"/>
+                                        <w:jc w:val="center"/>
+                                        <w:rPr>
+                                          <w:color w:val="FFFFFF" w:themeColor="background1"/>
+                                        </w:rPr>
+                                      </w:pPr>
+                                    </w:p>
+                                  </w:tc>
+                                  <w:sdt>
+                                    <w:sdtPr>
+                                      <w:rPr>
+                                        <w:color w:val="FFFFFF" w:themeColor="background1"/>
+                                      </w:rPr>
+                                      <w:alias w:val="Course title"/>
+                                      <w:tag w:val=""/>
+                                      <w:id w:val="-1165709755"/>
+                                      <w:dataBinding w:prefixMappings="xmlns:ns0='http://purl.org/dc/elements/1.1/' xmlns:ns1='http://schemas.openxmlformats.org/package/2006/metadata/core-properties' " w:xpath="/ns1:coreProperties[1]/ns1:category[1]" w:storeItemID="{6C3C8BC8-F283-45AE-878A-BAB7291924A1}"/>
+                                      <w:text/>
+                                    </w:sdtPr>
+                                    <w:sdtEndPr/>
+                                    <w:sdtContent>
+                                      <w:tc>
+                                        <w:tcPr>
+                                          <w:tcW w:w="3591" w:type="dxa"/>
+                                          <w:vAlign w:val="center"/>
+                                        </w:tcPr>
+                                        <w:p>
+                                          <w:pPr>
+                                            <w:pStyle w:val="NoSpacing"/>
+                                            <w:ind w:left="144" w:right="720"/>
+                                            <w:jc w:val="right"/>
+                                            <w:rPr>
+                                              <w:color w:val="FFFFFF" w:themeColor="background1"/>
+                                            </w:rPr>
+                                          </w:pPr>
+                                          <w:r>
+                                            <w:rPr>
+                                              <w:color w:val="FFFFFF" w:themeColor="background1"/>
+                                            </w:rPr>
+                                            <w:t>Ish.gupta@outlook.com</w:t>
+                                          </w:r>
+                                        </w:p>
+                                      </w:tc>
+                                    </w:sdtContent>
+                                  </w:sdt>
+                                </w:tr>
+                              </w:tbl>
+                              <w:p/>
+                            </w:tc>
+                          </w:tr>
+                        </w:tbl>
+                        <w:p/>
+                      </w:txbxContent>
+                    </v:textbox>
+                    <w10:wrap anchorx="page" anchory="page"/>
+                  </v:shape>
+                </w:pict>
+              </mc:Fallback>
+            </mc:AlternateContent>
+          </w:r>
+        </w:p>
+        <w:p>
+          <w:r>
+            <w:br w:type="page"/>
+          </w:r>
+        </w:p>
+      </w:sdtContent>
+    </w:sdt>
+    <w:sdt>
+      <w:sdtPr>
+        <w:rPr>
+          <w:rFonts w:asciiTheme="minorHAnsi" w:eastAsiaTheme="minorHAnsi" w:hAnsiTheme="minorHAnsi" w:cstheme="minorBidi"/>
+          <w:color w:val="auto"/>
+          <w:sz w:val="22"/>
+          <w:szCs w:val="22"/>
+          <w:lang w:val="en-IN"/>
+        </w:rPr>
+        <w:id w:val="247695551"/>
+        <w:docPartObj>
+          <w:docPartGallery w:val="Table of Contents"/>
+          <w:docPartUnique/>
+        </w:docPartObj>
+      </w:sdtPr>
+      <w:sdtEndPr>
+        <w:rPr>
+          <w:b/>
+          <w:bCs/>
+          <w:noProof/>
+        </w:rPr>
+      </w:sdtEndPr>
+      <w:sdtContent>
+        <w:p>
+          <w:pPr>
+            <w:pStyle w:val="TOCHeading"/>
+          </w:pPr>
+          <w:r>
+            <w:t>Contents</w:t>
+          </w:r>
+        </w:p>
+        <w:p>
+          <w:pPr>
+            <w:pStyle w:val="TOC1"/>
+            <w:tabs>
+              <w:tab w:val="right" w:pos="9016"/>
+            </w:tabs>
+            <w:rPr>
+              <w:rFonts w:eastAsiaTheme="minorEastAsia"/>
+              <w:noProof/>
+              <w:szCs w:val="20"/>
+              <w:lang w:eastAsia="en-IN" w:bidi="hi-IN"/>
+            </w:rPr>
+          </w:pPr>
+          <w:r>
+            <w:fldChar w:fldCharType="begin"/>
+          </w:r>
+          <w:r>
+            <w:instrText xml:space="preserve"> TOC \o "1-3" \h \z \u </w:instrText>
+          </w:r>
+          <w:r>
+            <w:fldChar w:fldCharType="separate"/>
+          </w:r>
+          <w:hyperlink w:anchor="_Toc68902001" w:history="1">
+            <w:r>
+              <w:rPr>
+                <w:rStyle w:val="Hyperlink"/>
+                <w:noProof/>
+              </w:rPr>
+              <w:t>domain background</w:t>
+            </w:r>
+            <w:r>
+              <w:rPr>
+                <w:noProof/>
+                <w:webHidden/>
+              </w:rPr>
+              <w:tab/>
+            </w:r>
+            <w:r>
+              <w:rPr>
+                <w:noProof/>
+                <w:webHidden/>
+              </w:rPr>
+              <w:fldChar w:fldCharType="begin"/>
+            </w:r>
+            <w:r>
+              <w:rPr>
+                <w:noProof/>
+                <w:webHidden/>
+              </w:rPr>
+              <w:instrText xml:space="preserve"> PAGEREF _Toc68902001 \h </w:instrText>
+            </w:r>
+            <w:r>
+              <w:rPr>
+                <w:noProof/>
+                <w:webHidden/>
+              </w:rPr>
+            </w:r>
+            <w:r>
+              <w:rPr>
+                <w:noProof/>
+                <w:webHidden/>
+              </w:rPr>
+              <w:fldChar w:fldCharType="separate"/>
+            </w:r>
+            <w:r>
+              <w:rPr>
+                <w:noProof/>
+                <w:webHidden/>
+              </w:rPr>
+              <w:t>2</w:t>
+            </w:r>
+            <w:r>
+              <w:rPr>
+                <w:noProof/>
+                <w:webHidden/>
+              </w:rPr>
+              <w:fldChar w:fldCharType="end"/>
+            </w:r>
+          </w:hyperlink>
+        </w:p>
+        <w:p>
+          <w:pPr>
+            <w:pStyle w:val="TOC1"/>
+            <w:tabs>
+              <w:tab w:val="right" w:pos="9016"/>
+            </w:tabs>
+            <w:rPr>
+              <w:rFonts w:eastAsiaTheme="minorEastAsia"/>
+              <w:noProof/>
+              <w:szCs w:val="20"/>
+              <w:lang w:eastAsia="en-IN" w:bidi="hi-IN"/>
+            </w:rPr>
+          </w:pPr>
+          <w:hyperlink w:anchor="_Toc68902002" w:history="1">
+            <w:r>
+              <w:rPr>
+                <w:rStyle w:val="Hyperlink"/>
+                <w:noProof/>
+              </w:rPr>
+              <w:t>problem statement</w:t>
+            </w:r>
+            <w:r>
+              <w:rPr>
+                <w:noProof/>
+                <w:webHidden/>
+              </w:rPr>
+              <w:tab/>
+            </w:r>
+            <w:r>
+              <w:rPr>
+                <w:noProof/>
+                <w:webHidden/>
+              </w:rPr>
+              <w:fldChar w:fldCharType="begin"/>
+            </w:r>
+            <w:r>
+              <w:rPr>
+                <w:noProof/>
+                <w:webHidden/>
+              </w:rPr>
+              <w:instrText xml:space="preserve"> PAGEREF _Toc68902002 \h </w:instrText>
+            </w:r>
+            <w:r>
+              <w:rPr>
+                <w:noProof/>
+                <w:webHidden/>
+              </w:rPr>
+            </w:r>
+            <w:r>
+              <w:rPr>
+                <w:noProof/>
+                <w:webHidden/>
+              </w:rPr>
+              <w:fldChar w:fldCharType="separate"/>
+            </w:r>
+            <w:r>
+              <w:rPr>
+                <w:noProof/>
+                <w:webHidden/>
+              </w:rPr>
+              <w:t>2</w:t>
+            </w:r>
+            <w:r>
+              <w:rPr>
+                <w:noProof/>
+                <w:webHidden/>
+              </w:rPr>
+              <w:fldChar w:fldCharType="end"/>
+            </w:r>
+          </w:hyperlink>
+        </w:p>
+        <w:p>
+          <w:pPr>
+            <w:pStyle w:val="TOC1"/>
+            <w:tabs>
+              <w:tab w:val="right" w:pos="9016"/>
+            </w:tabs>
+            <w:rPr>
+              <w:rFonts w:eastAsiaTheme="minorEastAsia"/>
+              <w:noProof/>
+              <w:szCs w:val="20"/>
+              <w:lang w:eastAsia="en-IN" w:bidi="hi-IN"/>
+            </w:rPr>
+          </w:pPr>
+          <w:hyperlink w:anchor="_Toc68902003" w:history="1">
+            <w:r>
+              <w:rPr>
+                <w:rStyle w:val="Hyperlink"/>
+                <w:noProof/>
+              </w:rPr>
+              <w:t>The datasets and inputs</w:t>
+            </w:r>
+            <w:r>
+              <w:rPr>
+                <w:noProof/>
+                <w:webHidden/>
+              </w:rPr>
+              <w:tab/>
+            </w:r>
+            <w:r>
+              <w:rPr>
+                <w:noProof/>
+                <w:webHidden/>
+              </w:rPr>
+              <w:fldChar w:fldCharType="begin"/>
+            </w:r>
+            <w:r>
+              <w:rPr>
+                <w:noProof/>
+                <w:webHidden/>
+              </w:rPr>
+              <w:instrText xml:space="preserve"> PAGEREF _Toc68902003 \h </w:instrText>
+            </w:r>
+            <w:r>
+              <w:rPr>
+                <w:noProof/>
+                <w:webHidden/>
+              </w:rPr>
+            </w:r>
+            <w:r>
+              <w:rPr>
+                <w:noProof/>
+                <w:webHidden/>
+              </w:rPr>
+              <w:fldChar w:fldCharType="separate"/>
+            </w:r>
+            <w:r>
+              <w:rPr>
+                <w:noProof/>
+                <w:webHidden/>
+              </w:rPr>
+              <w:t>2</w:t>
+            </w:r>
+            <w:r>
+              <w:rPr>
+                <w:noProof/>
+                <w:webHidden/>
+              </w:rPr>
+              <w:fldChar w:fldCharType="end"/>
+            </w:r>
+          </w:hyperlink>
+        </w:p>
+        <w:p>
+          <w:pPr>
+            <w:pStyle w:val="TOC1"/>
+            <w:tabs>
+              <w:tab w:val="right" w:pos="9016"/>
+            </w:tabs>
+            <w:rPr>
+              <w:rFonts w:eastAsiaTheme="minorEastAsia"/>
+              <w:noProof/>
+              <w:szCs w:val="20"/>
+              <w:lang w:eastAsia="en-IN" w:bidi="hi-IN"/>
+            </w:rPr>
+          </w:pPr>
+          <w:hyperlink w:anchor="_Toc68902004" w:history="1">
+            <w:r>
+              <w:rPr>
+                <w:rStyle w:val="Hyperlink"/>
+                <w:noProof/>
+              </w:rPr>
+              <w:t>solution statement</w:t>
+            </w:r>
+            <w:r>
+              <w:rPr>
+                <w:noProof/>
+                <w:webHidden/>
+              </w:rPr>
+              <w:tab/>
+            </w:r>
+            <w:r>
+              <w:rPr>
+                <w:noProof/>
+                <w:webHidden/>
+              </w:rPr>
+              <w:fldChar w:fldCharType="begin"/>
+            </w:r>
+            <w:r>
+              <w:rPr>
+                <w:noProof/>
+                <w:webHidden/>
+              </w:rPr>
+              <w:instrText xml:space="preserve"> PAGEREF _Toc68902004 \h </w:instrText>
+            </w:r>
+            <w:r>
+              <w:rPr>
+                <w:noProof/>
+                <w:webHidden/>
+              </w:rPr>
+            </w:r>
+            <w:r>
+              <w:rPr>
+                <w:noProof/>
+                <w:webHidden/>
+              </w:rPr>
+              <w:fldChar w:fldCharType="separate"/>
+            </w:r>
+            <w:r>
+              <w:rPr>
+                <w:noProof/>
+                <w:webHidden/>
+              </w:rPr>
+              <w:t>3</w:t>
+            </w:r>
+            <w:r>
+              <w:rPr>
+                <w:noProof/>
+                <w:webHidden/>
+              </w:rPr>
+              <w:fldChar w:fldCharType="end"/>
+            </w:r>
+          </w:hyperlink>
+        </w:p>
+        <w:p>
+          <w:pPr>
+            <w:pStyle w:val="TOC1"/>
+            <w:tabs>
+              <w:tab w:val="right" w:pos="9016"/>
+            </w:tabs>
+            <w:rPr>
+              <w:rFonts w:eastAsiaTheme="minorEastAsia"/>
+              <w:noProof/>
+              <w:szCs w:val="20"/>
+              <w:lang w:eastAsia="en-IN" w:bidi="hi-IN"/>
+            </w:rPr>
+          </w:pPr>
+          <w:hyperlink w:anchor="_Toc68902005" w:history="1">
+            <w:r>
+              <w:rPr>
+                <w:rStyle w:val="Hyperlink"/>
+                <w:noProof/>
+              </w:rPr>
+              <w:t>benchmark model</w:t>
+            </w:r>
+            <w:r>
+              <w:rPr>
+                <w:noProof/>
+                <w:webHidden/>
+              </w:rPr>
+              <w:tab/>
+            </w:r>
+            <w:r>
+              <w:rPr>
+                <w:noProof/>
+                <w:webHidden/>
+              </w:rPr>
+              <w:fldChar w:fldCharType="begin"/>
+            </w:r>
+            <w:r>
+              <w:rPr>
+                <w:noProof/>
+                <w:webHidden/>
+              </w:rPr>
+              <w:instrText xml:space="preserve"> PAGEREF _Toc68902005 \h </w:instrText>
+            </w:r>
+            <w:r>
+              <w:rPr>
+                <w:noProof/>
+                <w:webHidden/>
+              </w:rPr>
+            </w:r>
+            <w:r>
+              <w:rPr>
+                <w:noProof/>
+                <w:webHidden/>
+              </w:rPr>
+              <w:fldChar w:fldCharType="separate"/>
+            </w:r>
+            <w:r>
+              <w:rPr>
+                <w:noProof/>
+                <w:webHidden/>
+              </w:rPr>
+              <w:t>3</w:t>
+            </w:r>
+            <w:r>
+              <w:rPr>
+                <w:noProof/>
+                <w:webHidden/>
+              </w:rPr>
+              <w:fldChar w:fldCharType="end"/>
+            </w:r>
+          </w:hyperlink>
+        </w:p>
+        <w:p>
+          <w:pPr>
+            <w:pStyle w:val="TOC1"/>
+            <w:tabs>
+              <w:tab w:val="right" w:pos="9016"/>
+            </w:tabs>
+            <w:rPr>
+              <w:rFonts w:eastAsiaTheme="minorEastAsia"/>
+              <w:noProof/>
+              <w:szCs w:val="20"/>
+              <w:lang w:eastAsia="en-IN" w:bidi="hi-IN"/>
+            </w:rPr>
+          </w:pPr>
+          <w:hyperlink w:anchor="_Toc68902006" w:history="1">
+            <w:r>
+              <w:rPr>
+                <w:rStyle w:val="Hyperlink"/>
+                <w:noProof/>
+              </w:rPr>
+              <w:t>evaluation metrics</w:t>
+            </w:r>
+            <w:r>
+              <w:rPr>
+                <w:noProof/>
+                <w:webHidden/>
+              </w:rPr>
+              <w:tab/>
+            </w:r>
+            <w:r>
+              <w:rPr>
+                <w:noProof/>
+                <w:webHidden/>
+              </w:rPr>
+              <w:fldChar w:fldCharType="begin"/>
+            </w:r>
+            <w:r>
+              <w:rPr>
+                <w:noProof/>
+                <w:webHidden/>
+              </w:rPr>
+              <w:instrText xml:space="preserve"> PAGEREF _Toc68902006 \h </w:instrText>
+            </w:r>
+            <w:r>
+              <w:rPr>
+                <w:noProof/>
+                <w:webHidden/>
+              </w:rPr>
+            </w:r>
+            <w:r>
+              <w:rPr>
+                <w:noProof/>
+                <w:webHidden/>
+              </w:rPr>
+              <w:fldChar w:fldCharType="separate"/>
+            </w:r>
+            <w:r>
+              <w:rPr>
+                <w:noProof/>
+                <w:webHidden/>
+              </w:rPr>
+              <w:t>3</w:t>
+            </w:r>
+            <w:r>
+              <w:rPr>
+                <w:noProof/>
+                <w:webHidden/>
+              </w:rPr>
+              <w:fldChar w:fldCharType="end"/>
+            </w:r>
+          </w:hyperlink>
+        </w:p>
+        <w:p>
+          <w:pPr>
+            <w:pStyle w:val="TOC1"/>
+            <w:tabs>
+              <w:tab w:val="right" w:pos="9016"/>
+            </w:tabs>
+            <w:rPr>
+              <w:rFonts w:eastAsiaTheme="minorEastAsia"/>
+              <w:noProof/>
+              <w:szCs w:val="20"/>
+              <w:lang w:eastAsia="en-IN" w:bidi="hi-IN"/>
+            </w:rPr>
+          </w:pPr>
+          <w:hyperlink w:anchor="_Toc68902007" w:history="1">
+            <w:r>
+              <w:rPr>
+                <w:rStyle w:val="Hyperlink"/>
+                <w:noProof/>
+              </w:rPr>
+              <w:t>project design</w:t>
+            </w:r>
+            <w:r>
+              <w:rPr>
+                <w:noProof/>
+                <w:webHidden/>
+              </w:rPr>
+              <w:tab/>
+            </w:r>
+            <w:r>
+              <w:rPr>
+                <w:noProof/>
+                <w:webHidden/>
+              </w:rPr>
+              <w:fldChar w:fldCharType="begin"/>
+            </w:r>
+            <w:r>
+              <w:rPr>
+                <w:noProof/>
+                <w:webHidden/>
+              </w:rPr>
+              <w:instrText xml:space="preserve"> PAGEREF _Toc68902007 \h </w:instrText>
+            </w:r>
+            <w:r>
+              <w:rPr>
+                <w:noProof/>
+                <w:webHidden/>
+              </w:rPr>
+            </w:r>
+            <w:r>
+              <w:rPr>
+                <w:noProof/>
+                <w:webHidden/>
+              </w:rPr>
+              <w:fldChar w:fldCharType="separate"/>
+            </w:r>
+            <w:r>
+              <w:rPr>
+                <w:noProof/>
+                <w:webHidden/>
+              </w:rPr>
+              <w:t>3</w:t>
+            </w:r>
+            <w:r>
+              <w:rPr>
+                <w:noProof/>
+                <w:webHidden/>
+              </w:rPr>
+              <w:fldChar w:fldCharType="end"/>
+            </w:r>
+          </w:hyperlink>
+        </w:p>
+        <w:p>
+          <w:r>
+            <w:fldChar w:fldCharType="end"/>
+          </w:r>
+        </w:p>
+      </w:sdtContent>
+    </w:sdt>
     <w:p>
       <w:pPr>
         <w:pStyle w:val="Heading1"/>
       </w:pPr>
-      <w:r>
-        <w:t>domain background</w:t>
-      </w:r>
     </w:p>
     <w:p>
       <w:pPr>
+        <w:rPr>
+          <w:rFonts w:asciiTheme="majorHAnsi" w:eastAsiaTheme="majorEastAsia" w:hAnsiTheme="majorHAnsi" w:cstheme="majorBidi"/>
+          <w:color w:val="2F5496" w:themeColor="accent1" w:themeShade="BF"/>
+          <w:sz w:val="32"/>
+          <w:szCs w:val="32"/>
+        </w:rPr>
+      </w:pPr>
+      <w:r>
+        <w:br w:type="page"/>
+      </w:r>
+    </w:p>
+    <w:p>
+      <w:pPr>
+        <w:pStyle w:val="Heading1"/>
+      </w:pPr>
+      <w:bookmarkStart w:id="0" w:name="_Toc68902001"/>
+      <w:r>
+        <w:t>domain background</w:t>
+      </w:r>
+      <w:bookmarkEnd w:id="0"/>
+    </w:p>
+    <w:p>
+      <w:pPr>
         <w:pStyle w:val="PlainText"/>
         <w:rPr>
           <w:rFonts w:ascii="Calibri" w:eastAsia="MS Mincho" w:hAnsi="Calibri" w:cs="Calibri"/>
@@ -75,7 +1345,7 @@
         </w:rPr>
         <w:t xml:space="preserve"> and the </w:t>
       </w:r>
-      <w:hyperlink r:id="rId4" w:history="1">
+      <w:hyperlink r:id="rId8" w:history="1">
         <w:r>
           <w:rPr>
             <w:rStyle w:val="Hyperlink"/>
@@ -197,9 +1467,11 @@
       <w:pPr>
         <w:pStyle w:val="Heading1"/>
       </w:pPr>
+      <w:bookmarkStart w:id="1" w:name="_Toc68902002"/>
       <w:r>
         <w:t>problem statement</w:t>
       </w:r>
+      <w:bookmarkEnd w:id="1"/>
     </w:p>
     <w:p>
       <w:r>
@@ -214,7 +1486,13 @@
     </w:p>
     <w:p>
       <w:r>
-        <w:t xml:space="preserve">The data can be analysed and studied to see if there can be any measures that the government can take to reduce Suicidal attempts, by differentiating the deaths caused by intended action, </w:t>
+        <w:t xml:space="preserve">The data can be analysed and studied to see if there can be any measures that the government can take to reduce Suicidal attempts, by </w:t>
+      </w:r>
+      <w:r>
+        <w:t>classifying</w:t>
+      </w:r>
+      <w:r>
+        <w:t xml:space="preserve"> the deaths caused by intended action, </w:t>
       </w:r>
       <w:r>
         <w:t xml:space="preserve">vs </w:t>
@@ -224,174 +1502,19 @@
       </w:r>
     </w:p>
     <w:p>
-      <w:pPr>
-        <w:pStyle w:val="Heading1"/>
-      </w:pPr>
-      <w:r>
-        <w:t>The datasets and inputs</w:t>
+      <w:r>
+        <w:t>Giving up on Life, is the most brutal act we can do to ourselves and our loved ones. Lets try, if we can employ the Data technologies to save one from messing up with not just this Life, but the afterlives as well.</w:t>
       </w:r>
     </w:p>
     <w:p>
       <w:pPr>
-        <w:pStyle w:val="PlainText"/>
-        <w:rPr>
-          <w:rFonts w:ascii="Calibri" w:hAnsi="Calibri" w:cs="Calibri"/>
-          <w:sz w:val="24"/>
-          <w:szCs w:val="24"/>
-        </w:rPr>
-      </w:pPr>
-      <w:r>
-        <w:rPr>
-          <w:rFonts w:ascii="Calibri" w:hAnsi="Calibri" w:cs="Calibri"/>
-          <w:sz w:val="24"/>
-          <w:szCs w:val="24"/>
-        </w:rPr>
-        <w:t>The 11-</w:t>
-      </w:r>
-      <w:r>
-        <w:rPr>
-          <w:rFonts w:ascii="Calibri" w:hAnsi="Calibri" w:cs="Calibri"/>
-          <w:sz w:val="24"/>
-          <w:szCs w:val="24"/>
-        </w:rPr>
-        <w:t>year follow</w:t>
-      </w:r>
-      <w:r>
-        <w:rPr>
-          <w:rFonts w:ascii="Calibri" w:hAnsi="Calibri" w:cs="Calibri"/>
-          <w:sz w:val="24"/>
-          <w:szCs w:val="24"/>
-        </w:rPr>
-        <w:t xml:space="preserve"> up consists of a subset of the 39</w:t>
-      </w:r>
-      <w:r>
-        <w:rPr>
-          <w:rFonts w:ascii="Calibri" w:hAnsi="Calibri" w:cs="Calibri"/>
-          <w:sz w:val="24"/>
-          <w:szCs w:val="24"/>
-        </w:rPr>
-        <w:t xml:space="preserve"> </w:t>
-      </w:r>
-      <w:r>
-        <w:rPr>
-          <w:rFonts w:ascii="Calibri" w:hAnsi="Calibri" w:cs="Calibri"/>
-          <w:sz w:val="24"/>
-          <w:szCs w:val="24"/>
-        </w:rPr>
-        <w:t>NLMS</w:t>
-      </w:r>
-      <w:r>
-        <w:rPr>
-          <w:rFonts w:ascii="Calibri" w:hAnsi="Calibri" w:cs="Calibri"/>
-          <w:sz w:val="24"/>
-          <w:szCs w:val="24"/>
-        </w:rPr>
-        <w:t xml:space="preserve"> cohorts included in the full NLMS that can be followed prospectively for 11 years. The content of each record on the file includes demographic and socioeconomic variables combined with </w:t>
-      </w:r>
-      <w:r>
-        <w:rPr>
-          <w:rFonts w:ascii="Calibri" w:hAnsi="Calibri" w:cs="Calibri"/>
-          <w:sz w:val="24"/>
-          <w:szCs w:val="24"/>
-        </w:rPr>
-        <w:t xml:space="preserve">a </w:t>
-      </w:r>
-      <w:r>
-        <w:rPr>
-          <w:rFonts w:ascii="Calibri" w:hAnsi="Calibri" w:cs="Calibri"/>
-          <w:sz w:val="24"/>
-          <w:szCs w:val="24"/>
-        </w:rPr>
-        <w:t xml:space="preserve">mortality outcome, if there is one. To prevent disclosure, all of the </w:t>
-      </w:r>
-      <w:r>
-        <w:rPr>
-          <w:rFonts w:ascii="Calibri" w:hAnsi="Calibri" w:cs="Calibri"/>
-          <w:sz w:val="24"/>
-          <w:szCs w:val="24"/>
-        </w:rPr>
-        <w:t>records</w:t>
-      </w:r>
-      <w:r>
-        <w:rPr>
-          <w:rFonts w:ascii="Calibri" w:hAnsi="Calibri" w:cs="Calibri"/>
-          <w:sz w:val="24"/>
-          <w:szCs w:val="24"/>
-        </w:rPr>
-        <w:t xml:space="preserve"> have been concatenated into a single file and the temporal dimension has been altered. In lieu of identifying the CPS year and starting point of mortality follow-up for each file, all of t</w:t>
-      </w:r>
-      <w:r>
-        <w:rPr>
-          <w:rFonts w:ascii="Calibri" w:hAnsi="Calibri" w:cs="Calibri"/>
-          <w:sz w:val="24"/>
-          <w:szCs w:val="24"/>
-        </w:rPr>
-        <w:t xml:space="preserve">he records in have been </w:t>
-      </w:r>
-      <w:r>
-        <w:rPr>
-          <w:rFonts w:ascii="Calibri" w:hAnsi="Calibri" w:cs="Calibri"/>
-          <w:sz w:val="24"/>
-          <w:szCs w:val="24"/>
-        </w:rPr>
-        <w:t xml:space="preserve">assigned </w:t>
-      </w:r>
-      <w:r>
-        <w:rPr>
-          <w:rFonts w:ascii="Calibri" w:hAnsi="Calibri" w:cs="Calibri"/>
-          <w:sz w:val="24"/>
-          <w:szCs w:val="24"/>
-        </w:rPr>
-        <w:t>an imaginary starting</w:t>
-      </w:r>
-      <w:r>
-        <w:rPr>
-          <w:rFonts w:ascii="Calibri" w:hAnsi="Calibri" w:cs="Calibri"/>
-          <w:sz w:val="24"/>
-          <w:szCs w:val="24"/>
-        </w:rPr>
-        <w:t xml:space="preserve"> point</w:t>
-      </w:r>
-      <w:r>
-        <w:rPr>
-          <w:rFonts w:ascii="Calibri" w:hAnsi="Calibri" w:cs="Calibri"/>
-          <w:sz w:val="24"/>
-          <w:szCs w:val="24"/>
-        </w:rPr>
-        <w:t xml:space="preserve"> conceptually identified as April 1, 1990</w:t>
-      </w:r>
-      <w:r>
-        <w:rPr>
-          <w:rFonts w:ascii="Calibri" w:hAnsi="Calibri" w:cs="Calibri"/>
-          <w:sz w:val="24"/>
-          <w:szCs w:val="24"/>
-        </w:rPr>
-        <w:t xml:space="preserve">. These records are then tracked forward for 11 years to observe whether </w:t>
-      </w:r>
-      <w:r>
-        <w:rPr>
-          <w:rFonts w:ascii="Calibri" w:hAnsi="Calibri" w:cs="Calibri"/>
-          <w:sz w:val="24"/>
-          <w:szCs w:val="24"/>
-        </w:rPr>
-        <w:t>person</w:t>
-      </w:r>
-      <w:r>
-        <w:rPr>
-          <w:rFonts w:ascii="Calibri" w:hAnsi="Calibri" w:cs="Calibri"/>
-          <w:sz w:val="24"/>
-          <w:szCs w:val="24"/>
-        </w:rPr>
-        <w:t xml:space="preserve"> in the file has died. </w:t>
-      </w:r>
-      <w:r>
-        <w:rPr>
-          <w:rFonts w:ascii="Calibri" w:hAnsi="Calibri" w:cs="Calibri"/>
-          <w:sz w:val="24"/>
-          <w:szCs w:val="24"/>
-        </w:rPr>
-        <w:t>This approach results in a maximum of 4018 days of follow up for this cohort.</w:t>
-      </w:r>
+        <w:pStyle w:val="Heading1"/>
+      </w:pPr>
+      <w:bookmarkStart w:id="2" w:name="_Toc68902003"/>
+      <w:r>
+        <w:t>The datasets and inputs</w:t>
+      </w:r>
+      <w:bookmarkEnd w:id="2"/>
     </w:p>
     <w:p>
       <w:pPr>
@@ -402,6 +1525,158 @@
           <w:szCs w:val="24"/>
         </w:rPr>
       </w:pPr>
+      <w:r>
+        <w:rPr>
+          <w:rFonts w:ascii="Calibri" w:hAnsi="Calibri" w:cs="Calibri"/>
+          <w:sz w:val="24"/>
+          <w:szCs w:val="24"/>
+        </w:rPr>
+        <w:t>The 11-</w:t>
+      </w:r>
+      <w:r>
+        <w:rPr>
+          <w:rFonts w:ascii="Calibri" w:hAnsi="Calibri" w:cs="Calibri"/>
+          <w:sz w:val="24"/>
+          <w:szCs w:val="24"/>
+        </w:rPr>
+        <w:t>year follow</w:t>
+      </w:r>
+      <w:r>
+        <w:rPr>
+          <w:rFonts w:ascii="Calibri" w:hAnsi="Calibri" w:cs="Calibri"/>
+          <w:sz w:val="24"/>
+          <w:szCs w:val="24"/>
+        </w:rPr>
+        <w:t xml:space="preserve"> up consists of a subset of the 39</w:t>
+      </w:r>
+      <w:r>
+        <w:rPr>
+          <w:rFonts w:ascii="Calibri" w:hAnsi="Calibri" w:cs="Calibri"/>
+          <w:sz w:val="24"/>
+          <w:szCs w:val="24"/>
+        </w:rPr>
+        <w:t xml:space="preserve"> </w:t>
+      </w:r>
+      <w:r>
+        <w:rPr>
+          <w:rFonts w:ascii="Calibri" w:hAnsi="Calibri" w:cs="Calibri"/>
+          <w:sz w:val="24"/>
+          <w:szCs w:val="24"/>
+        </w:rPr>
+        <w:t>NLMS</w:t>
+      </w:r>
+      <w:r>
+        <w:rPr>
+          <w:rFonts w:ascii="Calibri" w:hAnsi="Calibri" w:cs="Calibri"/>
+          <w:sz w:val="24"/>
+          <w:szCs w:val="24"/>
+        </w:rPr>
+        <w:t xml:space="preserve"> cohorts included in the full NLMS that can be followed prospectively for 11 years. The content of each record on the file includes demographic and socioeconomic variables combined with </w:t>
+      </w:r>
+      <w:r>
+        <w:rPr>
+          <w:rFonts w:ascii="Calibri" w:hAnsi="Calibri" w:cs="Calibri"/>
+          <w:sz w:val="24"/>
+          <w:szCs w:val="24"/>
+        </w:rPr>
+        <w:t xml:space="preserve">a </w:t>
+      </w:r>
+      <w:r>
+        <w:rPr>
+          <w:rFonts w:ascii="Calibri" w:hAnsi="Calibri" w:cs="Calibri"/>
+          <w:sz w:val="24"/>
+          <w:szCs w:val="24"/>
+        </w:rPr>
+        <w:t xml:space="preserve">mortality outcome, if there is one. To prevent disclosure, all of the </w:t>
+      </w:r>
+      <w:r>
+        <w:rPr>
+          <w:rFonts w:ascii="Calibri" w:hAnsi="Calibri" w:cs="Calibri"/>
+          <w:sz w:val="24"/>
+          <w:szCs w:val="24"/>
+        </w:rPr>
+        <w:t>records</w:t>
+      </w:r>
+      <w:r>
+        <w:rPr>
+          <w:rFonts w:ascii="Calibri" w:hAnsi="Calibri" w:cs="Calibri"/>
+          <w:sz w:val="24"/>
+          <w:szCs w:val="24"/>
+        </w:rPr>
+        <w:t xml:space="preserve"> have been concatenated into a single file and the temporal dimension has been altered. In lieu of identifying the CPS year and starting point of mortality follow-up for each file, all of t</w:t>
+      </w:r>
+      <w:r>
+        <w:rPr>
+          <w:rFonts w:ascii="Calibri" w:hAnsi="Calibri" w:cs="Calibri"/>
+          <w:sz w:val="24"/>
+          <w:szCs w:val="24"/>
+        </w:rPr>
+        <w:t xml:space="preserve">he records in have been </w:t>
+      </w:r>
+      <w:r>
+        <w:rPr>
+          <w:rFonts w:ascii="Calibri" w:hAnsi="Calibri" w:cs="Calibri"/>
+          <w:sz w:val="24"/>
+          <w:szCs w:val="24"/>
+        </w:rPr>
+        <w:t xml:space="preserve">assigned </w:t>
+      </w:r>
+      <w:r>
+        <w:rPr>
+          <w:rFonts w:ascii="Calibri" w:hAnsi="Calibri" w:cs="Calibri"/>
+          <w:sz w:val="24"/>
+          <w:szCs w:val="24"/>
+        </w:rPr>
+        <w:t>an imaginary starting</w:t>
+      </w:r>
+      <w:r>
+        <w:rPr>
+          <w:rFonts w:ascii="Calibri" w:hAnsi="Calibri" w:cs="Calibri"/>
+          <w:sz w:val="24"/>
+          <w:szCs w:val="24"/>
+        </w:rPr>
+        <w:t xml:space="preserve"> point</w:t>
+      </w:r>
+      <w:r>
+        <w:rPr>
+          <w:rFonts w:ascii="Calibri" w:hAnsi="Calibri" w:cs="Calibri"/>
+          <w:sz w:val="24"/>
+          <w:szCs w:val="24"/>
+        </w:rPr>
+        <w:t xml:space="preserve"> conceptually identified as April 1, 1990</w:t>
+      </w:r>
+      <w:r>
+        <w:rPr>
+          <w:rFonts w:ascii="Calibri" w:hAnsi="Calibri" w:cs="Calibri"/>
+          <w:sz w:val="24"/>
+          <w:szCs w:val="24"/>
+        </w:rPr>
+        <w:t xml:space="preserve">. These records are then tracked forward for 11 years to observe whether </w:t>
+      </w:r>
+      <w:r>
+        <w:rPr>
+          <w:rFonts w:ascii="Calibri" w:hAnsi="Calibri" w:cs="Calibri"/>
+          <w:sz w:val="24"/>
+          <w:szCs w:val="24"/>
+        </w:rPr>
+        <w:t>person</w:t>
+      </w:r>
+      <w:r>
+        <w:rPr>
+          <w:rFonts w:ascii="Calibri" w:hAnsi="Calibri" w:cs="Calibri"/>
+          <w:sz w:val="24"/>
+          <w:szCs w:val="24"/>
+        </w:rPr>
+        <w:t xml:space="preserve"> in the file has died. </w:t>
+      </w:r>
+      <w:r>
+        <w:rPr>
+          <w:rFonts w:ascii="Calibri" w:hAnsi="Calibri" w:cs="Calibri"/>
+          <w:sz w:val="24"/>
+          <w:szCs w:val="24"/>
+        </w:rPr>
+        <w:t>This approach results in a maximum of 4018 days of follow up for this cohort.</w:t>
+      </w:r>
     </w:p>
     <w:p>
       <w:pPr>
@@ -412,102 +1687,6 @@
           <w:szCs w:val="24"/>
         </w:rPr>
       </w:pPr>
-      <w:r>
-        <w:rPr>
-          <w:rFonts w:ascii="Calibri" w:hAnsi="Calibri" w:cs="Calibri"/>
-          <w:sz w:val="24"/>
-          <w:szCs w:val="24"/>
-        </w:rPr>
-        <w:t>For those who have died, the underlying cause of death and follow-up time until death have been provided. For those not deceased</w:t>
-      </w:r>
-      <w:r>
-        <w:rPr>
-          <w:rFonts w:ascii="Calibri" w:hAnsi="Calibri" w:cs="Calibri"/>
-          <w:sz w:val="24"/>
-          <w:szCs w:val="24"/>
-        </w:rPr>
-        <w:t xml:space="preserve"> by the end of 4018 days follow-up period</w:t>
-      </w:r>
-      <w:r>
-        <w:rPr>
-          <w:rFonts w:ascii="Calibri" w:hAnsi="Calibri" w:cs="Calibri"/>
-          <w:sz w:val="24"/>
-          <w:szCs w:val="24"/>
-        </w:rPr>
-        <w:t>, the follow-up time provided is the full observation length,</w:t>
-      </w:r>
-      <w:r>
-        <w:rPr>
-          <w:rFonts w:ascii="Calibri" w:hAnsi="Calibri" w:cs="Calibri"/>
-          <w:sz w:val="24"/>
-          <w:szCs w:val="24"/>
-        </w:rPr>
-        <w:t xml:space="preserve"> 4018 days</w:t>
-      </w:r>
-      <w:r>
-        <w:rPr>
-          <w:rFonts w:ascii="Calibri" w:hAnsi="Calibri" w:cs="Calibri"/>
-          <w:sz w:val="24"/>
-          <w:szCs w:val="24"/>
-        </w:rPr>
-        <w:t xml:space="preserve"> or 11 years. In the construction of </w:t>
-      </w:r>
-      <w:r>
-        <w:rPr>
-          <w:rFonts w:ascii="Calibri" w:hAnsi="Calibri" w:cs="Calibri"/>
-          <w:sz w:val="24"/>
-          <w:szCs w:val="24"/>
-        </w:rPr>
-        <w:t>data</w:t>
-      </w:r>
-      <w:r>
-        <w:rPr>
-          <w:rFonts w:ascii="Calibri" w:hAnsi="Calibri" w:cs="Calibri"/>
-          <w:sz w:val="24"/>
-          <w:szCs w:val="24"/>
-        </w:rPr>
-        <w:t>, it was assumed that these surveys, collect</w:t>
-      </w:r>
-      <w:r>
-        <w:rPr>
-          <w:rFonts w:ascii="Calibri" w:hAnsi="Calibri" w:cs="Calibri"/>
-          <w:sz w:val="24"/>
-          <w:szCs w:val="24"/>
-        </w:rPr>
-        <w:t>ed from throughout the 1980s and 199</w:t>
-      </w:r>
-      <w:r>
-        <w:rPr>
-          <w:rFonts w:ascii="Calibri" w:hAnsi="Calibri" w:cs="Calibri"/>
-          <w:sz w:val="24"/>
-          <w:szCs w:val="24"/>
-        </w:rPr>
-        <w:t>0s, would adequately reflect the U.S. non-institutional</w:t>
-      </w:r>
-      <w:r>
-        <w:rPr>
-          <w:rFonts w:ascii="Calibri" w:hAnsi="Calibri" w:cs="Calibri"/>
-          <w:sz w:val="24"/>
-          <w:szCs w:val="24"/>
-        </w:rPr>
-        <w:t>ized population on April 1, 1990</w:t>
-      </w:r>
-      <w:r>
-        <w:rPr>
-          <w:rFonts w:ascii="Calibri" w:hAnsi="Calibri" w:cs="Calibri"/>
-          <w:sz w:val="24"/>
-          <w:szCs w:val="24"/>
-        </w:rPr>
-        <w:t>. Under this assumption, the separate CPS samples have been combined and can be viewed as one large sample taken on that date</w:t>
-      </w:r>
-      <w:r>
-        <w:rPr>
-          <w:rFonts w:ascii="Calibri" w:hAnsi="Calibri" w:cs="Calibri"/>
-          <w:sz w:val="24"/>
-          <w:szCs w:val="24"/>
-        </w:rPr>
-        <w:t>.</w:t>
-      </w:r>
     </w:p>
     <w:p>
       <w:pPr>
@@ -524,101 +1703,934 @@
           <w:sz w:val="24"/>
           <w:szCs w:val="24"/>
         </w:rPr>
-        <w:lastRenderedPageBreak/>
-        <w:t>The data attributes are explained here.</w:t>
-      </w:r>
-    </w:p>
-    <w:p/>
-    <w:p>
-      <w:pPr>
-        <w:pStyle w:val="Heading1"/>
-      </w:pPr>
-      <w:r>
-        <w:t>solution statement</w:t>
+        <w:t>For those who have died, the underlying cause of death and follow-up time until death have been provided. For those not deceased</w:t>
+      </w:r>
+      <w:r>
+        <w:rPr>
+          <w:rFonts w:ascii="Calibri" w:hAnsi="Calibri" w:cs="Calibri"/>
+          <w:sz w:val="24"/>
+          <w:szCs w:val="24"/>
+        </w:rPr>
+        <w:t xml:space="preserve"> by the end of 4018 days follow-up period</w:t>
+      </w:r>
+      <w:r>
+        <w:rPr>
+          <w:rFonts w:ascii="Calibri" w:hAnsi="Calibri" w:cs="Calibri"/>
+          <w:sz w:val="24"/>
+          <w:szCs w:val="24"/>
+        </w:rPr>
+        <w:t>, the follow-up time provided is the full observation length,</w:t>
+      </w:r>
+      <w:r>
+        <w:rPr>
+          <w:rFonts w:ascii="Calibri" w:hAnsi="Calibri" w:cs="Calibri"/>
+          <w:sz w:val="24"/>
+          <w:szCs w:val="24"/>
+        </w:rPr>
+        <w:t xml:space="preserve"> 4018 days</w:t>
+      </w:r>
+      <w:r>
+        <w:rPr>
+          <w:rFonts w:ascii="Calibri" w:hAnsi="Calibri" w:cs="Calibri"/>
+          <w:sz w:val="24"/>
+          <w:szCs w:val="24"/>
+        </w:rPr>
+        <w:t xml:space="preserve"> or 11 years. In the construction of </w:t>
+      </w:r>
+      <w:r>
+        <w:rPr>
+          <w:rFonts w:ascii="Calibri" w:hAnsi="Calibri" w:cs="Calibri"/>
+          <w:sz w:val="24"/>
+          <w:szCs w:val="24"/>
+        </w:rPr>
+        <w:t>data</w:t>
+      </w:r>
+      <w:r>
+        <w:rPr>
+          <w:rFonts w:ascii="Calibri" w:hAnsi="Calibri" w:cs="Calibri"/>
+          <w:sz w:val="24"/>
+          <w:szCs w:val="24"/>
+        </w:rPr>
+        <w:t>, it was assumed that these surveys, collect</w:t>
+      </w:r>
+      <w:r>
+        <w:rPr>
+          <w:rFonts w:ascii="Calibri" w:hAnsi="Calibri" w:cs="Calibri"/>
+          <w:sz w:val="24"/>
+          <w:szCs w:val="24"/>
+        </w:rPr>
+        <w:t>ed from throughout the 1980s and 199</w:t>
+      </w:r>
+      <w:r>
+        <w:rPr>
+          <w:rFonts w:ascii="Calibri" w:hAnsi="Calibri" w:cs="Calibri"/>
+          <w:sz w:val="24"/>
+          <w:szCs w:val="24"/>
+        </w:rPr>
+        <w:t>0s, would adequately reflect the U.S. non-institutional</w:t>
+      </w:r>
+      <w:r>
+        <w:rPr>
+          <w:rFonts w:ascii="Calibri" w:hAnsi="Calibri" w:cs="Calibri"/>
+          <w:sz w:val="24"/>
+          <w:szCs w:val="24"/>
+        </w:rPr>
+        <w:t>ized population on April 1, 1990</w:t>
+      </w:r>
+      <w:r>
+        <w:rPr>
+          <w:rFonts w:ascii="Calibri" w:hAnsi="Calibri" w:cs="Calibri"/>
+          <w:sz w:val="24"/>
+          <w:szCs w:val="24"/>
+        </w:rPr>
+        <w:t>. Under this assumption, the separate CPS samples have been combined and can be viewed as one large sample taken on that date</w:t>
+      </w:r>
+      <w:r>
+        <w:rPr>
+          <w:rFonts w:ascii="Calibri" w:hAnsi="Calibri" w:cs="Calibri"/>
+          <w:sz w:val="24"/>
+          <w:szCs w:val="24"/>
+        </w:rPr>
+        <w:t>.</w:t>
       </w:r>
     </w:p>
     <w:p>
-      <w:r>
-        <w:t xml:space="preserve">I’ll try to look at the data to segregate accidental and suicidal cases, and then </w:t>
-      </w:r>
-      <w:proofErr w:type="spellStart"/>
-      <w:r>
-        <w:t>analyze</w:t>
-      </w:r>
-      <w:proofErr w:type="spellEnd"/>
-      <w:r>
-        <w:t xml:space="preserve"> them to look for any possible reasons which could potentially be the reasons for suicide. I’ll then also use Classification techniques to predict Suicides using the available attributes in data.</w:t>
+      <w:pPr>
+        <w:pStyle w:val="PlainText"/>
+        <w:rPr>
+          <w:rFonts w:ascii="Calibri" w:hAnsi="Calibri" w:cs="Calibri"/>
+          <w:sz w:val="24"/>
+          <w:szCs w:val="24"/>
+        </w:rPr>
+      </w:pPr>
+      <w:r>
+        <w:rPr>
+          <w:rFonts w:ascii="Calibri" w:hAnsi="Calibri" w:cs="Calibri"/>
+          <w:sz w:val="24"/>
+          <w:szCs w:val="24"/>
+        </w:rPr>
+        <w:t xml:space="preserve">The data attributes are explained </w:t>
+      </w:r>
+      <w:hyperlink r:id="rId9" w:history="1">
+        <w:r>
+          <w:rPr>
+            <w:rStyle w:val="Hyperlink"/>
+            <w:rFonts w:ascii="Calibri" w:hAnsi="Calibri" w:cs="Calibri"/>
+            <w:sz w:val="24"/>
+            <w:szCs w:val="24"/>
+          </w:rPr>
+          <w:t>he</w:t>
+        </w:r>
+        <w:r>
+          <w:rPr>
+            <w:rStyle w:val="Hyperlink"/>
+            <w:rFonts w:ascii="Calibri" w:hAnsi="Calibri" w:cs="Calibri"/>
+            <w:sz w:val="24"/>
+            <w:szCs w:val="24"/>
+          </w:rPr>
+          <w:t>r</w:t>
+        </w:r>
+        <w:r>
+          <w:rPr>
+            <w:rStyle w:val="Hyperlink"/>
+            <w:rFonts w:ascii="Calibri" w:hAnsi="Calibri" w:cs="Calibri"/>
+            <w:sz w:val="24"/>
+            <w:szCs w:val="24"/>
+          </w:rPr>
+          <w:t>e</w:t>
+        </w:r>
+      </w:hyperlink>
+      <w:r>
+        <w:rPr>
+          <w:rFonts w:ascii="Calibri" w:hAnsi="Calibri" w:cs="Calibri"/>
+          <w:sz w:val="24"/>
+          <w:szCs w:val="24"/>
+        </w:rPr>
+        <w:t>.</w:t>
       </w:r>
     </w:p>
     <w:p>
       <w:pPr>
-        <w:pStyle w:val="Heading1"/>
-      </w:pPr>
-      <w:r>
-        <w:t>benchmark model</w:t>
-      </w:r>
+        <w:pStyle w:val="PlainText"/>
+        <w:rPr>
+          <w:rFonts w:ascii="Calibri" w:hAnsi="Calibri" w:cs="Calibri"/>
+          <w:sz w:val="24"/>
+          <w:szCs w:val="24"/>
+        </w:rPr>
+      </w:pPr>
     </w:p>
     <w:p>
-      <w:proofErr w:type="spellStart"/>
-      <w:r>
-        <w:t>xgboost</w:t>
-      </w:r>
-      <w:proofErr w:type="spellEnd"/>
-      <w:r>
-        <w:t xml:space="preserve"> is known to perform well for Classification use cases, will be assessing the performance using confusion matrix. A</w:t>
-      </w:r>
-      <w:r>
-        <w:t xml:space="preserve">nd </w:t>
-      </w:r>
-      <w:r>
-        <w:t xml:space="preserve">compare it with </w:t>
-      </w:r>
-      <w:r>
-        <w:t>neural network (</w:t>
-      </w:r>
-      <w:r>
-        <w:t xml:space="preserve">using </w:t>
-      </w:r>
-      <w:r>
-        <w:t>pytorch)</w:t>
-      </w:r>
-      <w:r>
-        <w:t xml:space="preserve"> to see how well each one performs in predicting the potential Suicides</w:t>
-      </w:r>
-      <w:r>
-        <w:t>.</w:t>
+      <w:pPr>
+        <w:pStyle w:val="PlainText"/>
+        <w:rPr>
+          <w:rFonts w:ascii="Calibri" w:hAnsi="Calibri" w:cs="Calibri"/>
+          <w:sz w:val="24"/>
+          <w:szCs w:val="24"/>
+        </w:rPr>
+      </w:pPr>
+      <w:r>
+        <w:rPr>
+          <w:rFonts w:ascii="Calibri" w:hAnsi="Calibri" w:cs="Calibri"/>
+          <w:sz w:val="24"/>
+          <w:szCs w:val="24"/>
+        </w:rPr>
+        <w:t xml:space="preserve">The dataset is 4302 rows x 31 columns, with attributes in respect to </w:t>
+      </w:r>
+      <w:r>
+        <w:rPr>
+          <w:rFonts w:ascii="Calibri" w:hAnsi="Calibri" w:cs="Calibri"/>
+          <w:sz w:val="24"/>
+          <w:szCs w:val="24"/>
+        </w:rPr>
+        <w:t>citizenship,</w:t>
+      </w:r>
+      <w:r>
+        <w:rPr>
+          <w:rFonts w:ascii="Calibri" w:hAnsi="Calibri" w:cs="Calibri"/>
+          <w:sz w:val="24"/>
+          <w:szCs w:val="24"/>
+        </w:rPr>
+        <w:t xml:space="preserve"> demographics, family, </w:t>
+      </w:r>
+      <w:r>
+        <w:rPr>
+          <w:rFonts w:ascii="Calibri" w:hAnsi="Calibri" w:cs="Calibri"/>
+          <w:sz w:val="24"/>
+          <w:szCs w:val="24"/>
+        </w:rPr>
+        <w:t xml:space="preserve">education, </w:t>
+      </w:r>
+      <w:r>
+        <w:rPr>
+          <w:rFonts w:ascii="Calibri" w:hAnsi="Calibri" w:cs="Calibri"/>
+          <w:sz w:val="24"/>
+          <w:szCs w:val="24"/>
+        </w:rPr>
+        <w:t xml:space="preserve">profession, income, </w:t>
+      </w:r>
+      <w:r>
+        <w:rPr>
+          <w:rFonts w:ascii="Calibri" w:hAnsi="Calibri" w:cs="Calibri"/>
+          <w:sz w:val="24"/>
+          <w:szCs w:val="24"/>
+        </w:rPr>
+        <w:t>health</w:t>
+      </w:r>
+      <w:r>
+        <w:rPr>
+          <w:rFonts w:ascii="Calibri" w:hAnsi="Calibri" w:cs="Calibri"/>
+          <w:sz w:val="24"/>
+          <w:szCs w:val="24"/>
+        </w:rPr>
+        <w:t xml:space="preserve">, habits, mortality </w:t>
       </w:r>
     </w:p>
     <w:p>
       <w:pPr>
         <w:pStyle w:val="Heading1"/>
       </w:pPr>
-      <w:r>
-        <w:t>evaluation metrics</w:t>
-      </w:r>
+      <w:bookmarkStart w:id="3" w:name="_Toc68902004"/>
+      <w:r>
+        <w:t>solution statement</w:t>
+      </w:r>
+      <w:bookmarkEnd w:id="3"/>
     </w:p>
     <w:p>
-      <w:r>
-        <w:t>Will be employing confusion matrix to assess the performance of the model on testing data set.</w:t>
-      </w:r>
+      <w:pPr>
+        <w:pStyle w:val="ListParagraph"/>
+        <w:numPr>
+          <w:ilvl w:val="0"/>
+          <w:numId w:val="1"/>
+        </w:numPr>
+      </w:pPr>
+      <w:r>
+        <w:t>S</w:t>
+      </w:r>
+      <w:r>
+        <w:t>egregate accidental and suicidal cases</w:t>
+      </w:r>
+      <w:r>
+        <w:t xml:space="preserve"> using </w:t>
+      </w:r>
+      <w:proofErr w:type="spellStart"/>
+      <w:r>
+        <w:t>Classfication</w:t>
+      </w:r>
+      <w:proofErr w:type="spellEnd"/>
+      <w:r>
+        <w:t xml:space="preserve"> algorithms</w:t>
+      </w:r>
+      <w:r>
+        <w:t xml:space="preserve">, starting with </w:t>
+      </w:r>
+      <w:proofErr w:type="spellStart"/>
+      <w:r>
+        <w:t>xgboost</w:t>
+      </w:r>
+      <w:proofErr w:type="spellEnd"/>
     </w:p>
     <w:p>
       <w:pPr>
+        <w:pStyle w:val="ListParagraph"/>
+        <w:numPr>
+          <w:ilvl w:val="0"/>
+          <w:numId w:val="1"/>
+        </w:numPr>
+      </w:pPr>
+      <w:proofErr w:type="spellStart"/>
+      <w:r>
+        <w:t>analyze</w:t>
+      </w:r>
+      <w:proofErr w:type="spellEnd"/>
+      <w:r>
+        <w:t xml:space="preserve"> them to look for any possible reasons which could potentially be the reasons for suicide.</w:t>
+      </w:r>
+    </w:p>
+    <w:p>
+      <w:pPr>
         <w:pStyle w:val="Heading1"/>
       </w:pPr>
+      <w:bookmarkStart w:id="4" w:name="_Toc68902005"/>
+      <w:r>
+        <w:t>benchmark model</w:t>
+      </w:r>
+      <w:bookmarkEnd w:id="4"/>
+    </w:p>
+    <w:p>
+      <w:pPr>
+        <w:pStyle w:val="ListParagraph"/>
+        <w:numPr>
+          <w:ilvl w:val="0"/>
+          <w:numId w:val="2"/>
+        </w:numPr>
+      </w:pPr>
+      <w:r>
+        <w:t xml:space="preserve">assess usage and performance of </w:t>
+      </w:r>
+      <w:proofErr w:type="spellStart"/>
+      <w:r>
+        <w:t>xgboost</w:t>
+      </w:r>
+      <w:proofErr w:type="spellEnd"/>
+      <w:r>
+        <w:t xml:space="preserve"> </w:t>
+      </w:r>
+      <w:r>
+        <w:t xml:space="preserve">for the Classification problem using accuracy against validation dataset, and </w:t>
+      </w:r>
+      <w:r>
+        <w:t>confusion matrix</w:t>
+      </w:r>
+    </w:p>
+    <w:p>
+      <w:pPr>
+        <w:pStyle w:val="ListParagraph"/>
+        <w:numPr>
+          <w:ilvl w:val="0"/>
+          <w:numId w:val="2"/>
+        </w:numPr>
+      </w:pPr>
+      <w:r>
+        <w:t xml:space="preserve">compare </w:t>
+      </w:r>
+      <w:r>
+        <w:t xml:space="preserve">the performance of </w:t>
+      </w:r>
+      <w:proofErr w:type="spellStart"/>
+      <w:r>
+        <w:t>xgboost</w:t>
+      </w:r>
+      <w:proofErr w:type="spellEnd"/>
+      <w:r>
+        <w:t xml:space="preserve"> </w:t>
+      </w:r>
+      <w:r>
+        <w:t xml:space="preserve">with </w:t>
+      </w:r>
+      <w:r>
+        <w:t>neural network</w:t>
+      </w:r>
+      <w:r>
+        <w:t>s</w:t>
+      </w:r>
+      <w:r>
+        <w:t xml:space="preserve"> (</w:t>
+      </w:r>
+      <w:r>
+        <w:t xml:space="preserve">using </w:t>
+      </w:r>
+      <w:r>
+        <w:t>pytorch)</w:t>
+      </w:r>
+      <w:r>
+        <w:t xml:space="preserve"> to see how well each one performs in predicting the potential Suicides</w:t>
+      </w:r>
+    </w:p>
+    <w:p>
+      <w:pPr>
+        <w:pStyle w:val="Heading1"/>
+      </w:pPr>
+      <w:bookmarkStart w:id="5" w:name="_Toc68902006"/>
+      <w:r>
+        <w:t>evaluation metrics</w:t>
+      </w:r>
+      <w:bookmarkEnd w:id="5"/>
+    </w:p>
+    <w:p>
+      <w:pPr>
+        <w:pStyle w:val="ListParagraph"/>
+        <w:numPr>
+          <w:ilvl w:val="0"/>
+          <w:numId w:val="3"/>
+        </w:numPr>
+      </w:pPr>
+      <w:r>
+        <w:t>prediction accuracy against test/validation dataset</w:t>
+      </w:r>
+    </w:p>
+    <w:p>
+      <w:pPr>
+        <w:pStyle w:val="ListParagraph"/>
+        <w:numPr>
+          <w:ilvl w:val="0"/>
+          <w:numId w:val="3"/>
+        </w:numPr>
+      </w:pPr>
+      <w:r>
+        <w:t>prediction accuracy in terms of confusion matrix</w:t>
+      </w:r>
+    </w:p>
+    <w:p>
+      <w:pPr>
+        <w:pStyle w:val="Heading1"/>
+      </w:pPr>
+      <w:bookmarkStart w:id="6" w:name="_Toc68902007"/>
       <w:r>
         <w:t>project design</w:t>
+      </w:r>
+      <w:bookmarkEnd w:id="6"/>
+    </w:p>
+    <w:p>
+      <w:pPr>
+        <w:pStyle w:val="ListParagraph"/>
+        <w:numPr>
+          <w:ilvl w:val="0"/>
+          <w:numId w:val="4"/>
+        </w:numPr>
+      </w:pPr>
+      <w:r>
+        <w:t>Beginning with extracting the cases of accidental and suicidal deaths, data will be cleaned for removing unwanted attributes, fixing missing values.</w:t>
+      </w:r>
+    </w:p>
+    <w:p>
+      <w:pPr>
+        <w:pStyle w:val="ListParagraph"/>
+        <w:numPr>
+          <w:ilvl w:val="0"/>
+          <w:numId w:val="4"/>
+        </w:numPr>
+      </w:pPr>
+      <w:r>
+        <w:t>Using stratified sampling to sample the data in train and testing set to have similar proportions of the cause of deaths</w:t>
+      </w:r>
+    </w:p>
+    <w:p>
+      <w:pPr>
+        <w:pStyle w:val="ListParagraph"/>
+        <w:numPr>
+          <w:ilvl w:val="0"/>
+          <w:numId w:val="4"/>
+        </w:numPr>
+      </w:pPr>
+      <w:r>
+        <w:t xml:space="preserve">Build an </w:t>
+      </w:r>
+      <w:proofErr w:type="spellStart"/>
+      <w:r>
+        <w:t>xgboost</w:t>
+      </w:r>
+      <w:proofErr w:type="spellEnd"/>
+      <w:r>
+        <w:t xml:space="preserve"> model, and assess the performance</w:t>
+      </w:r>
+    </w:p>
+    <w:p>
+      <w:pPr>
+        <w:pStyle w:val="ListParagraph"/>
+        <w:numPr>
+          <w:ilvl w:val="0"/>
+          <w:numId w:val="4"/>
+        </w:numPr>
+      </w:pPr>
+      <w:r>
+        <w:t>Perform hyper-parameter tuning, and see if it improves the performance</w:t>
+      </w:r>
+    </w:p>
+    <w:p>
+      <w:pPr>
+        <w:pStyle w:val="ListParagraph"/>
+        <w:numPr>
+          <w:ilvl w:val="0"/>
+          <w:numId w:val="4"/>
+        </w:numPr>
+      </w:pPr>
+      <w:r>
+        <w:t>Use Neural networks to classify similarly, and assess the performance</w:t>
       </w:r>
     </w:p>
     <w:p/>
     <w:sectPr>
       <w:pgSz w:w="11906" w:h="16838"/>
       <w:pgMar w:top="1440" w:right="1440" w:bottom="1440" w:left="1440" w:header="708" w:footer="708" w:gutter="0"/>
+      <w:pgNumType w:start="0"/>
       <w:cols w:space="708"/>
+      <w:titlePg/>
       <w:docGrid w:linePitch="360"/>
     </w:sectPr>
   </w:body>
 </w:document>
+</file>
+
+<file path=word/numbering.xml><?xml version="1.0" encoding="utf-8"?>
+<w:numbering xmlns:wpc="http://schemas.microsoft.com/office/word/2010/wordprocessingCanvas" xmlns:cx="http://schemas.microsoft.com/office/drawing/2014/chartex" xmlns:cx1="http://schemas.microsoft.com/office/drawing/2015/9/8/chartex" xmlns:cx2="http://schemas.microsoft.com/office/drawing/2015/10/21/chartex" xmlns:cx3="http://schemas.microsoft.com/office/drawing/2016/5/9/chartex" xmlns:cx4="http://schemas.microsoft.com/office/drawing/2016/5/10/chartex" xmlns:cx5="http://schemas.microsoft.com/office/drawing/2016/5/11/chartex" xmlns:cx6="http://schemas.microsoft.com/office/drawing/2016/5/12/chartex" xmlns:cx7="http://schemas.microsoft.com/office/drawing/2016/5/13/chartex" xmlns:cx8="http://schemas.microsoft.com/office/drawing/2016/5/14/chartex" xmlns:mc="http://schemas.openxmlformats.org/markup-compatibility/2006" xmlns:aink="http://schemas.microsoft.com/office/drawing/2016/ink" xmlns:am3d="http://schemas.microsoft.com/office/drawing/2017/model3d" xmlns:o="urn:schemas-microsoft-com:office:office" xmlns:r="http://schemas.openxmlformats.org/officeDocument/2006/relationships" xmlns:m="http://schemas.openxmlformats.org/officeDocument/2006/math" xmlns:v="urn:schemas-microsoft-com:vml" xmlns:wp14="http://schemas.microsoft.com/office/word/2010/wordprocessingDrawing" xmlns:wp="http://schemas.openxmlformats.org/drawingml/2006/wordprocessingDrawing" xmlns:w10="urn:schemas-microsoft-com:office:word" xmlns:w="http://schemas.openxmlformats.org/wordprocessingml/2006/main" xmlns:w14="http://schemas.microsoft.com/office/word/2010/wordml" xmlns:w15="http://schemas.microsoft.com/office/word/2012/wordml" xmlns:w16cex="http://schemas.microsoft.com/office/word/2018/wordml/cex" xmlns:w16cid="http://schemas.microsoft.com/office/word/2016/wordml/cid" xmlns:w16="http://schemas.microsoft.com/office/word/2018/wordml" xmlns:w16se="http://schemas.microsoft.com/office/word/2015/wordml/symex" xmlns:wpg="http://schemas.microsoft.com/office/word/2010/wordprocessingGroup" xmlns:wpi="http://schemas.microsoft.com/office/word/2010/wordprocessingInk" xmlns:wne="http://schemas.microsoft.com/office/word/2006/wordml" xmlns:wps="http://schemas.microsoft.com/office/word/2010/wordprocessingShape" mc:Ignorable="w14 w15 w16se w16cid w16 w16cex wp14">
+  <w:abstractNum w:abstractNumId="0" w15:restartNumberingAfterBreak="0">
+    <w:nsid w:val="187323DA"/>
+    <w:multiLevelType w:val="hybridMultilevel"/>
+    <w:tmpl w:val="206E87F6"/>
+    <w:lvl w:ilvl="0" w:tplc="4009000B">
+      <w:start w:val="1"/>
+      <w:numFmt w:val="bullet"/>
+      <w:lvlText w:val=""/>
+      <w:lvlJc w:val="left"/>
+      <w:pPr>
+        <w:ind w:left="720" w:hanging="360"/>
+      </w:pPr>
+      <w:rPr>
+        <w:rFonts w:ascii="Wingdings" w:hAnsi="Wingdings" w:hint="default"/>
+      </w:rPr>
+    </w:lvl>
+    <w:lvl w:ilvl="1" w:tplc="40090003" w:tentative="1">
+      <w:start w:val="1"/>
+      <w:numFmt w:val="bullet"/>
+      <w:lvlText w:val="o"/>
+      <w:lvlJc w:val="left"/>
+      <w:pPr>
+        <w:ind w:left="1440" w:hanging="360"/>
+      </w:pPr>
+      <w:rPr>
+        <w:rFonts w:ascii="Courier New" w:hAnsi="Courier New" w:cs="Courier New" w:hint="default"/>
+      </w:rPr>
+    </w:lvl>
+    <w:lvl w:ilvl="2" w:tplc="40090005" w:tentative="1">
+      <w:start w:val="1"/>
+      <w:numFmt w:val="bullet"/>
+      <w:lvlText w:val=""/>
+      <w:lvlJc w:val="left"/>
+      <w:pPr>
+        <w:ind w:left="2160" w:hanging="360"/>
+      </w:pPr>
+      <w:rPr>
+        <w:rFonts w:ascii="Wingdings" w:hAnsi="Wingdings" w:hint="default"/>
+      </w:rPr>
+    </w:lvl>
+    <w:lvl w:ilvl="3" w:tplc="40090001" w:tentative="1">
+      <w:start w:val="1"/>
+      <w:numFmt w:val="bullet"/>
+      <w:lvlText w:val=""/>
+      <w:lvlJc w:val="left"/>
+      <w:pPr>
+        <w:ind w:left="2880" w:hanging="360"/>
+      </w:pPr>
+      <w:rPr>
+        <w:rFonts w:ascii="Symbol" w:hAnsi="Symbol" w:hint="default"/>
+      </w:rPr>
+    </w:lvl>
+    <w:lvl w:ilvl="4" w:tplc="40090003" w:tentative="1">
+      <w:start w:val="1"/>
+      <w:numFmt w:val="bullet"/>
+      <w:lvlText w:val="o"/>
+      <w:lvlJc w:val="left"/>
+      <w:pPr>
+        <w:ind w:left="3600" w:hanging="360"/>
+      </w:pPr>
+      <w:rPr>
+        <w:rFonts w:ascii="Courier New" w:hAnsi="Courier New" w:cs="Courier New" w:hint="default"/>
+      </w:rPr>
+    </w:lvl>
+    <w:lvl w:ilvl="5" w:tplc="40090005" w:tentative="1">
+      <w:start w:val="1"/>
+      <w:numFmt w:val="bullet"/>
+      <w:lvlText w:val=""/>
+      <w:lvlJc w:val="left"/>
+      <w:pPr>
+        <w:ind w:left="4320" w:hanging="360"/>
+      </w:pPr>
+      <w:rPr>
+        <w:rFonts w:ascii="Wingdings" w:hAnsi="Wingdings" w:hint="default"/>
+      </w:rPr>
+    </w:lvl>
+    <w:lvl w:ilvl="6" w:tplc="40090001" w:tentative="1">
+      <w:start w:val="1"/>
+      <w:numFmt w:val="bullet"/>
+      <w:lvlText w:val=""/>
+      <w:lvlJc w:val="left"/>
+      <w:pPr>
+        <w:ind w:left="5040" w:hanging="360"/>
+      </w:pPr>
+      <w:rPr>
+        <w:rFonts w:ascii="Symbol" w:hAnsi="Symbol" w:hint="default"/>
+      </w:rPr>
+    </w:lvl>
+    <w:lvl w:ilvl="7" w:tplc="40090003" w:tentative="1">
+      <w:start w:val="1"/>
+      <w:numFmt w:val="bullet"/>
+      <w:lvlText w:val="o"/>
+      <w:lvlJc w:val="left"/>
+      <w:pPr>
+        <w:ind w:left="5760" w:hanging="360"/>
+      </w:pPr>
+      <w:rPr>
+        <w:rFonts w:ascii="Courier New" w:hAnsi="Courier New" w:cs="Courier New" w:hint="default"/>
+      </w:rPr>
+    </w:lvl>
+    <w:lvl w:ilvl="8" w:tplc="40090005" w:tentative="1">
+      <w:start w:val="1"/>
+      <w:numFmt w:val="bullet"/>
+      <w:lvlText w:val=""/>
+      <w:lvlJc w:val="left"/>
+      <w:pPr>
+        <w:ind w:left="6480" w:hanging="360"/>
+      </w:pPr>
+      <w:rPr>
+        <w:rFonts w:ascii="Wingdings" w:hAnsi="Wingdings" w:hint="default"/>
+      </w:rPr>
+    </w:lvl>
+  </w:abstractNum>
+  <w:abstractNum w:abstractNumId="1" w15:restartNumberingAfterBreak="0">
+    <w:nsid w:val="75ED6157"/>
+    <w:multiLevelType w:val="hybridMultilevel"/>
+    <w:tmpl w:val="0D84EB6E"/>
+    <w:lvl w:ilvl="0" w:tplc="4009000F">
+      <w:start w:val="1"/>
+      <w:numFmt w:val="decimal"/>
+      <w:lvlText w:val="%1."/>
+      <w:lvlJc w:val="left"/>
+      <w:pPr>
+        <w:ind w:left="720" w:hanging="360"/>
+      </w:pPr>
+    </w:lvl>
+    <w:lvl w:ilvl="1" w:tplc="40090019" w:tentative="1">
+      <w:start w:val="1"/>
+      <w:numFmt w:val="lowerLetter"/>
+      <w:lvlText w:val="%2."/>
+      <w:lvlJc w:val="left"/>
+      <w:pPr>
+        <w:ind w:left="1440" w:hanging="360"/>
+      </w:pPr>
+    </w:lvl>
+    <w:lvl w:ilvl="2" w:tplc="4009001B" w:tentative="1">
+      <w:start w:val="1"/>
+      <w:numFmt w:val="lowerRoman"/>
+      <w:lvlText w:val="%3."/>
+      <w:lvlJc w:val="right"/>
+      <w:pPr>
+        <w:ind w:left="2160" w:hanging="180"/>
+      </w:pPr>
+    </w:lvl>
+    <w:lvl w:ilvl="3" w:tplc="4009000F" w:tentative="1">
+      <w:start w:val="1"/>
+      <w:numFmt w:val="decimal"/>
+      <w:lvlText w:val="%4."/>
+      <w:lvlJc w:val="left"/>
+      <w:pPr>
+        <w:ind w:left="2880" w:hanging="360"/>
+      </w:pPr>
+    </w:lvl>
+    <w:lvl w:ilvl="4" w:tplc="40090019" w:tentative="1">
+      <w:start w:val="1"/>
+      <w:numFmt w:val="lowerLetter"/>
+      <w:lvlText w:val="%5."/>
+      <w:lvlJc w:val="left"/>
+      <w:pPr>
+        <w:ind w:left="3600" w:hanging="360"/>
+      </w:pPr>
+    </w:lvl>
+    <w:lvl w:ilvl="5" w:tplc="4009001B" w:tentative="1">
+      <w:start w:val="1"/>
+      <w:numFmt w:val="lowerRoman"/>
+      <w:lvlText w:val="%6."/>
+      <w:lvlJc w:val="right"/>
+      <w:pPr>
+        <w:ind w:left="4320" w:hanging="180"/>
+      </w:pPr>
+    </w:lvl>
+    <w:lvl w:ilvl="6" w:tplc="4009000F" w:tentative="1">
+      <w:start w:val="1"/>
+      <w:numFmt w:val="decimal"/>
+      <w:lvlText w:val="%7."/>
+      <w:lvlJc w:val="left"/>
+      <w:pPr>
+        <w:ind w:left="5040" w:hanging="360"/>
+      </w:pPr>
+    </w:lvl>
+    <w:lvl w:ilvl="7" w:tplc="40090019" w:tentative="1">
+      <w:start w:val="1"/>
+      <w:numFmt w:val="lowerLetter"/>
+      <w:lvlText w:val="%8."/>
+      <w:lvlJc w:val="left"/>
+      <w:pPr>
+        <w:ind w:left="5760" w:hanging="360"/>
+      </w:pPr>
+    </w:lvl>
+    <w:lvl w:ilvl="8" w:tplc="4009001B" w:tentative="1">
+      <w:start w:val="1"/>
+      <w:numFmt w:val="lowerRoman"/>
+      <w:lvlText w:val="%9."/>
+      <w:lvlJc w:val="right"/>
+      <w:pPr>
+        <w:ind w:left="6480" w:hanging="180"/>
+      </w:pPr>
+    </w:lvl>
+  </w:abstractNum>
+  <w:abstractNum w:abstractNumId="2" w15:restartNumberingAfterBreak="0">
+    <w:nsid w:val="7AC066BB"/>
+    <w:multiLevelType w:val="hybridMultilevel"/>
+    <w:tmpl w:val="E4841B4C"/>
+    <w:lvl w:ilvl="0" w:tplc="4009000B">
+      <w:start w:val="1"/>
+      <w:numFmt w:val="bullet"/>
+      <w:lvlText w:val=""/>
+      <w:lvlJc w:val="left"/>
+      <w:pPr>
+        <w:ind w:left="720" w:hanging="360"/>
+      </w:pPr>
+      <w:rPr>
+        <w:rFonts w:ascii="Wingdings" w:hAnsi="Wingdings" w:hint="default"/>
+      </w:rPr>
+    </w:lvl>
+    <w:lvl w:ilvl="1" w:tplc="40090003" w:tentative="1">
+      <w:start w:val="1"/>
+      <w:numFmt w:val="bullet"/>
+      <w:lvlText w:val="o"/>
+      <w:lvlJc w:val="left"/>
+      <w:pPr>
+        <w:ind w:left="1440" w:hanging="360"/>
+      </w:pPr>
+      <w:rPr>
+        <w:rFonts w:ascii="Courier New" w:hAnsi="Courier New" w:cs="Courier New" w:hint="default"/>
+      </w:rPr>
+    </w:lvl>
+    <w:lvl w:ilvl="2" w:tplc="40090005" w:tentative="1">
+      <w:start w:val="1"/>
+      <w:numFmt w:val="bullet"/>
+      <w:lvlText w:val=""/>
+      <w:lvlJc w:val="left"/>
+      <w:pPr>
+        <w:ind w:left="2160" w:hanging="360"/>
+      </w:pPr>
+      <w:rPr>
+        <w:rFonts w:ascii="Wingdings" w:hAnsi="Wingdings" w:hint="default"/>
+      </w:rPr>
+    </w:lvl>
+    <w:lvl w:ilvl="3" w:tplc="40090001" w:tentative="1">
+      <w:start w:val="1"/>
+      <w:numFmt w:val="bullet"/>
+      <w:lvlText w:val=""/>
+      <w:lvlJc w:val="left"/>
+      <w:pPr>
+        <w:ind w:left="2880" w:hanging="360"/>
+      </w:pPr>
+      <w:rPr>
+        <w:rFonts w:ascii="Symbol" w:hAnsi="Symbol" w:hint="default"/>
+      </w:rPr>
+    </w:lvl>
+    <w:lvl w:ilvl="4" w:tplc="40090003" w:tentative="1">
+      <w:start w:val="1"/>
+      <w:numFmt w:val="bullet"/>
+      <w:lvlText w:val="o"/>
+      <w:lvlJc w:val="left"/>
+      <w:pPr>
+        <w:ind w:left="3600" w:hanging="360"/>
+      </w:pPr>
+      <w:rPr>
+        <w:rFonts w:ascii="Courier New" w:hAnsi="Courier New" w:cs="Courier New" w:hint="default"/>
+      </w:rPr>
+    </w:lvl>
+    <w:lvl w:ilvl="5" w:tplc="40090005" w:tentative="1">
+      <w:start w:val="1"/>
+      <w:numFmt w:val="bullet"/>
+      <w:lvlText w:val=""/>
+      <w:lvlJc w:val="left"/>
+      <w:pPr>
+        <w:ind w:left="4320" w:hanging="360"/>
+      </w:pPr>
+      <w:rPr>
+        <w:rFonts w:ascii="Wingdings" w:hAnsi="Wingdings" w:hint="default"/>
+      </w:rPr>
+    </w:lvl>
+    <w:lvl w:ilvl="6" w:tplc="40090001" w:tentative="1">
+      <w:start w:val="1"/>
+      <w:numFmt w:val="bullet"/>
+      <w:lvlText w:val=""/>
+      <w:lvlJc w:val="left"/>
+      <w:pPr>
+        <w:ind w:left="5040" w:hanging="360"/>
+      </w:pPr>
+      <w:rPr>
+        <w:rFonts w:ascii="Symbol" w:hAnsi="Symbol" w:hint="default"/>
+      </w:rPr>
+    </w:lvl>
+    <w:lvl w:ilvl="7" w:tplc="40090003" w:tentative="1">
+      <w:start w:val="1"/>
+      <w:numFmt w:val="bullet"/>
+      <w:lvlText w:val="o"/>
+      <w:lvlJc w:val="left"/>
+      <w:pPr>
+        <w:ind w:left="5760" w:hanging="360"/>
+      </w:pPr>
+      <w:rPr>
+        <w:rFonts w:ascii="Courier New" w:hAnsi="Courier New" w:cs="Courier New" w:hint="default"/>
+      </w:rPr>
+    </w:lvl>
+    <w:lvl w:ilvl="8" w:tplc="40090005" w:tentative="1">
+      <w:start w:val="1"/>
+      <w:numFmt w:val="bullet"/>
+      <w:lvlText w:val=""/>
+      <w:lvlJc w:val="left"/>
+      <w:pPr>
+        <w:ind w:left="6480" w:hanging="360"/>
+      </w:pPr>
+      <w:rPr>
+        <w:rFonts w:ascii="Wingdings" w:hAnsi="Wingdings" w:hint="default"/>
+      </w:rPr>
+    </w:lvl>
+  </w:abstractNum>
+  <w:abstractNum w:abstractNumId="3" w15:restartNumberingAfterBreak="0">
+    <w:nsid w:val="7B8A1F41"/>
+    <w:multiLevelType w:val="hybridMultilevel"/>
+    <w:tmpl w:val="8464845C"/>
+    <w:lvl w:ilvl="0" w:tplc="4009000B">
+      <w:start w:val="1"/>
+      <w:numFmt w:val="bullet"/>
+      <w:lvlText w:val=""/>
+      <w:lvlJc w:val="left"/>
+      <w:pPr>
+        <w:ind w:left="720" w:hanging="360"/>
+      </w:pPr>
+      <w:rPr>
+        <w:rFonts w:ascii="Wingdings" w:hAnsi="Wingdings" w:hint="default"/>
+      </w:rPr>
+    </w:lvl>
+    <w:lvl w:ilvl="1" w:tplc="40090003" w:tentative="1">
+      <w:start w:val="1"/>
+      <w:numFmt w:val="bullet"/>
+      <w:lvlText w:val="o"/>
+      <w:lvlJc w:val="left"/>
+      <w:pPr>
+        <w:ind w:left="1440" w:hanging="360"/>
+      </w:pPr>
+      <w:rPr>
+        <w:rFonts w:ascii="Courier New" w:hAnsi="Courier New" w:cs="Courier New" w:hint="default"/>
+      </w:rPr>
+    </w:lvl>
+    <w:lvl w:ilvl="2" w:tplc="40090005" w:tentative="1">
+      <w:start w:val="1"/>
+      <w:numFmt w:val="bullet"/>
+      <w:lvlText w:val=""/>
+      <w:lvlJc w:val="left"/>
+      <w:pPr>
+        <w:ind w:left="2160" w:hanging="360"/>
+      </w:pPr>
+      <w:rPr>
+        <w:rFonts w:ascii="Wingdings" w:hAnsi="Wingdings" w:hint="default"/>
+      </w:rPr>
+    </w:lvl>
+    <w:lvl w:ilvl="3" w:tplc="40090001" w:tentative="1">
+      <w:start w:val="1"/>
+      <w:numFmt w:val="bullet"/>
+      <w:lvlText w:val=""/>
+      <w:lvlJc w:val="left"/>
+      <w:pPr>
+        <w:ind w:left="2880" w:hanging="360"/>
+      </w:pPr>
+      <w:rPr>
+        <w:rFonts w:ascii="Symbol" w:hAnsi="Symbol" w:hint="default"/>
+      </w:rPr>
+    </w:lvl>
+    <w:lvl w:ilvl="4" w:tplc="40090003" w:tentative="1">
+      <w:start w:val="1"/>
+      <w:numFmt w:val="bullet"/>
+      <w:lvlText w:val="o"/>
+      <w:lvlJc w:val="left"/>
+      <w:pPr>
+        <w:ind w:left="3600" w:hanging="360"/>
+      </w:pPr>
+      <w:rPr>
+        <w:rFonts w:ascii="Courier New" w:hAnsi="Courier New" w:cs="Courier New" w:hint="default"/>
+      </w:rPr>
+    </w:lvl>
+    <w:lvl w:ilvl="5" w:tplc="40090005" w:tentative="1">
+      <w:start w:val="1"/>
+      <w:numFmt w:val="bullet"/>
+      <w:lvlText w:val=""/>
+      <w:lvlJc w:val="left"/>
+      <w:pPr>
+        <w:ind w:left="4320" w:hanging="360"/>
+      </w:pPr>
+      <w:rPr>
+        <w:rFonts w:ascii="Wingdings" w:hAnsi="Wingdings" w:hint="default"/>
+      </w:rPr>
+    </w:lvl>
+    <w:lvl w:ilvl="6" w:tplc="40090001" w:tentative="1">
+      <w:start w:val="1"/>
+      <w:numFmt w:val="bullet"/>
+      <w:lvlText w:val=""/>
+      <w:lvlJc w:val="left"/>
+      <w:pPr>
+        <w:ind w:left="5040" w:hanging="360"/>
+      </w:pPr>
+      <w:rPr>
+        <w:rFonts w:ascii="Symbol" w:hAnsi="Symbol" w:hint="default"/>
+      </w:rPr>
+    </w:lvl>
+    <w:lvl w:ilvl="7" w:tplc="40090003" w:tentative="1">
+      <w:start w:val="1"/>
+      <w:numFmt w:val="bullet"/>
+      <w:lvlText w:val="o"/>
+      <w:lvlJc w:val="left"/>
+      <w:pPr>
+        <w:ind w:left="5760" w:hanging="360"/>
+      </w:pPr>
+      <w:rPr>
+        <w:rFonts w:ascii="Courier New" w:hAnsi="Courier New" w:cs="Courier New" w:hint="default"/>
+      </w:rPr>
+    </w:lvl>
+    <w:lvl w:ilvl="8" w:tplc="40090005" w:tentative="1">
+      <w:start w:val="1"/>
+      <w:numFmt w:val="bullet"/>
+      <w:lvlText w:val=""/>
+      <w:lvlJc w:val="left"/>
+      <w:pPr>
+        <w:ind w:left="6480" w:hanging="360"/>
+      </w:pPr>
+      <w:rPr>
+        <w:rFonts w:ascii="Wingdings" w:hAnsi="Wingdings" w:hint="default"/>
+      </w:rPr>
+    </w:lvl>
+  </w:abstractNum>
+  <w:num w:numId="1">
+    <w:abstractNumId w:val="2"/>
+  </w:num>
+  <w:num w:numId="2">
+    <w:abstractNumId w:val="0"/>
+  </w:num>
+  <w:num w:numId="3">
+    <w:abstractNumId w:val="3"/>
+  </w:num>
+  <w:num w:numId="4">
+    <w:abstractNumId w:val="1"/>
+  </w:num>
+</w:numbering>
 </file>
 
 <file path=word/styles.xml><?xml version="1.0" encoding="utf-8"?>
@@ -1136,6 +3148,83 @@
       <w:u w:val="single"/>
     </w:rPr>
   </w:style>
+  <w:style w:type="character" w:styleId="UnresolvedMention">
+    <w:name w:val="Unresolved Mention"/>
+    <w:basedOn w:val="DefaultParagraphFont"/>
+    <w:uiPriority w:val="99"/>
+    <w:semiHidden/>
+    <w:unhideWhenUsed/>
+    <w:rsid w:val="007E4813"/>
+    <w:rPr>
+      <w:color w:val="605E5C"/>
+      <w:shd w:val="clear" w:color="auto" w:fill="E1DFDD"/>
+    </w:rPr>
+  </w:style>
+  <w:style w:type="paragraph" w:styleId="ListParagraph">
+    <w:name w:val="List Paragraph"/>
+    <w:basedOn w:val="Normal"/>
+    <w:uiPriority w:val="34"/>
+    <w:qFormat/>
+    <w:rsid w:val="00D0060E"/>
+    <w:pPr>
+      <w:ind w:left="720"/>
+      <w:contextualSpacing/>
+    </w:pPr>
+  </w:style>
+  <w:style w:type="paragraph" w:styleId="NoSpacing">
+    <w:name w:val="No Spacing"/>
+    <w:uiPriority w:val="1"/>
+    <w:qFormat/>
+    <w:rsid w:val="006152A1"/>
+    <w:pPr>
+      <w:spacing w:after="0" w:line="240" w:lineRule="auto"/>
+    </w:pPr>
+    <w:rPr>
+      <w:color w:val="44546A" w:themeColor="text2"/>
+      <w:sz w:val="20"/>
+      <w:szCs w:val="20"/>
+      <w:lang w:val="en-US"/>
+    </w:rPr>
+  </w:style>
+  <w:style w:type="paragraph" w:styleId="TOCHeading">
+    <w:name w:val="TOC Heading"/>
+    <w:basedOn w:val="Heading1"/>
+    <w:next w:val="Normal"/>
+    <w:uiPriority w:val="39"/>
+    <w:unhideWhenUsed/>
+    <w:qFormat/>
+    <w:rsid w:val="009D19E9"/>
+    <w:pPr>
+      <w:outlineLvl w:val="9"/>
+    </w:pPr>
+    <w:rPr>
+      <w:lang w:val="en-US"/>
+    </w:rPr>
+  </w:style>
+  <w:style w:type="paragraph" w:styleId="TOC1">
+    <w:name w:val="toc 1"/>
+    <w:basedOn w:val="Normal"/>
+    <w:next w:val="Normal"/>
+    <w:autoRedefine/>
+    <w:uiPriority w:val="39"/>
+    <w:unhideWhenUsed/>
+    <w:rsid w:val="009D19E9"/>
+    <w:pPr>
+      <w:spacing w:after="100"/>
+    </w:pPr>
+  </w:style>
+  <w:style w:type="character" w:styleId="FollowedHyperlink">
+    <w:name w:val="FollowedHyperlink"/>
+    <w:basedOn w:val="DefaultParagraphFont"/>
+    <w:uiPriority w:val="99"/>
+    <w:semiHidden/>
+    <w:unhideWhenUsed/>
+    <w:rsid w:val="003E03D5"/>
+    <w:rPr>
+      <w:color w:val="954F72" w:themeColor="followedHyperlink"/>
+      <w:u w:val="single"/>
+    </w:rPr>
+  </w:style>
 </w:styles>
 </file>
 
@@ -1432,4 +3521,35 @@
     </a:ext>
   </a:extLst>
 </a:theme>
+</file>
+
+<file path=customXml/item1.xml><?xml version="1.0" encoding="utf-8"?>
+<CoverPageProperties xmlns="http://schemas.microsoft.com/office/2006/coverPageProps">
+  <PublishDate>2021-04-09T00:00:00</PublishDate>
+  <Abstract/>
+  <CompanyAddress/>
+  <CompanyPhone/>
+  <CompanyFax/>
+  <CompanyEmail/>
+</CoverPageProperties>
+</file>
+
+<file path=customXml/item2.xml><?xml version="1.0" encoding="utf-8"?>
+<b:Sources xmlns:b="http://schemas.openxmlformats.org/officeDocument/2006/bibliography" xmlns="http://schemas.openxmlformats.org/officeDocument/2006/bibliography" SelectedStyle="\APASixthEditionOfficeOnline.xsl" StyleName="APA" Version="6"/>
+</file>
+
+<file path=customXml/itemProps1.xml><?xml version="1.0" encoding="utf-8"?>
+<ds:datastoreItem xmlns:ds="http://schemas.openxmlformats.org/officeDocument/2006/customXml" ds:itemID="{55AF091B-3C7A-41E3-B477-F2FDAA23CFDA}">
+  <ds:schemaRefs>
+    <ds:schemaRef ds:uri="http://schemas.microsoft.com/office/2006/coverPageProps"/>
+  </ds:schemaRefs>
+</ds:datastoreItem>
+</file>
+
+<file path=customXml/itemProps2.xml><?xml version="1.0" encoding="utf-8"?>
+<ds:datastoreItem xmlns:ds="http://schemas.openxmlformats.org/officeDocument/2006/customXml" ds:itemID="{8E20426A-8E2A-4F86-A033-2BD53B5C6D01}">
+  <ds:schemaRefs>
+    <ds:schemaRef ds:uri="http://schemas.openxmlformats.org/officeDocument/2006/bibliography"/>
+  </ds:schemaRefs>
+</ds:datastoreItem>
 </file>
</xml_diff>